<commit_message>
SAP re-rendered for maximum QA
</commit_message>
<xml_diff>
--- a/report/SAP-2022-036-TV-v01.docx
+++ b/report/SAP-2022-036-TV-v01.docx
@@ -80,7 +80,6 @@
               <w:numId w:val="0"/>
             </w:numPr>
             <w:spacing w:lineRule="auto" w:line="259" w:before="240" w:after="0"/>
-            <w:ind w:left="0" w:hanging="0"/>
             <w:jc w:val="center"/>
             <w:rPr>
               <w:rFonts w:ascii="Ubuntu" w:hAnsi="Ubuntu" w:eastAsia="" w:cs="" w:cstheme="majorBidi" w:eastAsiaTheme="majorEastAsia"/>
@@ -118,7 +117,6 @@
             <w:rPr>
               <w:webHidden/>
               <w:rStyle w:val="IndexLink"/>
-              <w:vanish w:val="false"/>
             </w:rPr>
             <w:instrText xml:space="preserve"> TOC \z \o "1-3" \u \h</w:instrText>
           </w:r>
@@ -126,16 +124,14 @@
             <w:rPr>
               <w:webHidden/>
               <w:rStyle w:val="IndexLink"/>
-              <w:vanish w:val="false"/>
             </w:rPr>
             <w:fldChar w:fldCharType="separate"/>
           </w:r>
-          <w:hyperlink w:anchor="__RefHeading___Toc1568_1900350146">
+          <w:hyperlink w:anchor="__RefHeading___Toc458_3727948658">
             <w:r>
               <w:rPr>
                 <w:webHidden/>
                 <w:rStyle w:val="IndexLink"/>
-                <w:vanish w:val="false"/>
               </w:rPr>
               <w:t xml:space="preserve"> </w:t>
             </w:r>
@@ -158,12 +154,11 @@
             </w:tabs>
             <w:rPr/>
           </w:pPr>
-          <w:hyperlink w:anchor="__RefHeading___Toc1570_1900350146">
+          <w:hyperlink w:anchor="__RefHeading___Toc460_3727948658">
             <w:r>
               <w:rPr>
                 <w:webHidden/>
                 <w:rStyle w:val="IndexLink"/>
-                <w:vanish w:val="false"/>
               </w:rPr>
               <w:t xml:space="preserve"> </w:t>
             </w:r>
@@ -186,12 +181,11 @@
             </w:tabs>
             <w:rPr/>
           </w:pPr>
-          <w:hyperlink w:anchor="__RefHeading___Toc1572_1900350146">
+          <w:hyperlink w:anchor="__RefHeading___Toc462_3727948658">
             <w:r>
               <w:rPr>
                 <w:webHidden/>
                 <w:rStyle w:val="IndexLink"/>
-                <w:vanish w:val="false"/>
               </w:rPr>
               <w:t xml:space="preserve"> </w:t>
             </w:r>
@@ -214,12 +208,11 @@
             </w:tabs>
             <w:rPr/>
           </w:pPr>
-          <w:hyperlink w:anchor="__RefHeading___Toc1574_1900350146">
+          <w:hyperlink w:anchor="__RefHeading___Toc464_3727948658">
             <w:r>
               <w:rPr>
                 <w:webHidden/>
                 <w:rStyle w:val="IndexLink"/>
-                <w:vanish w:val="false"/>
               </w:rPr>
               <w:t xml:space="preserve"> </w:t>
             </w:r>
@@ -242,12 +235,11 @@
             </w:tabs>
             <w:rPr/>
           </w:pPr>
-          <w:hyperlink w:anchor="__RefHeading___Toc1576_1900350146">
+          <w:hyperlink w:anchor="__RefHeading___Toc466_3727948658">
             <w:r>
               <w:rPr>
                 <w:webHidden/>
                 <w:rStyle w:val="IndexLink"/>
-                <w:vanish w:val="false"/>
               </w:rPr>
               <w:t xml:space="preserve"> </w:t>
             </w:r>
@@ -270,12 +262,11 @@
             </w:tabs>
             <w:rPr/>
           </w:pPr>
-          <w:hyperlink w:anchor="__RefHeading___Toc1578_1900350146">
+          <w:hyperlink w:anchor="__RefHeading___Toc468_3727948658">
             <w:r>
               <w:rPr>
                 <w:webHidden/>
                 <w:rStyle w:val="IndexLink"/>
-                <w:vanish w:val="false"/>
               </w:rPr>
               <w:t xml:space="preserve"> </w:t>
             </w:r>
@@ -298,12 +289,11 @@
             </w:tabs>
             <w:rPr/>
           </w:pPr>
-          <w:hyperlink w:anchor="__RefHeading___Toc1580_1900350146">
+          <w:hyperlink w:anchor="__RefHeading___Toc470_3727948658">
             <w:r>
               <w:rPr>
                 <w:webHidden/>
                 <w:rStyle w:val="IndexLink"/>
-                <w:vanish w:val="false"/>
               </w:rPr>
               <w:t xml:space="preserve"> </w:t>
             </w:r>
@@ -326,12 +316,11 @@
             </w:tabs>
             <w:rPr/>
           </w:pPr>
-          <w:hyperlink w:anchor="__RefHeading___Toc1582_1900350146">
+          <w:hyperlink w:anchor="__RefHeading___Toc472_3727948658">
             <w:r>
               <w:rPr>
                 <w:webHidden/>
                 <w:rStyle w:val="IndexLink"/>
-                <w:vanish w:val="false"/>
               </w:rPr>
               <w:t xml:space="preserve"> </w:t>
             </w:r>
@@ -354,12 +343,11 @@
             </w:tabs>
             <w:rPr/>
           </w:pPr>
-          <w:hyperlink w:anchor="__RefHeading___Toc1584_1900350146">
+          <w:hyperlink w:anchor="__RefHeading___Toc474_3727948658">
             <w:r>
               <w:rPr>
                 <w:webHidden/>
                 <w:rStyle w:val="IndexLink"/>
-                <w:vanish w:val="false"/>
               </w:rPr>
               <w:t xml:space="preserve"> </w:t>
             </w:r>
@@ -382,12 +370,11 @@
             </w:tabs>
             <w:rPr/>
           </w:pPr>
-          <w:hyperlink w:anchor="__RefHeading___Toc1586_1900350146">
+          <w:hyperlink w:anchor="__RefHeading___Toc476_3727948658">
             <w:r>
               <w:rPr>
                 <w:webHidden/>
                 <w:rStyle w:val="IndexLink"/>
-                <w:vanish w:val="false"/>
               </w:rPr>
               <w:t xml:space="preserve"> </w:t>
             </w:r>
@@ -410,12 +397,11 @@
             </w:tabs>
             <w:rPr/>
           </w:pPr>
-          <w:hyperlink w:anchor="__RefHeading___Toc1588_1900350146">
+          <w:hyperlink w:anchor="__RefHeading___Toc478_3727948658">
             <w:r>
               <w:rPr>
                 <w:webHidden/>
                 <w:rStyle w:val="IndexLink"/>
-                <w:vanish w:val="false"/>
               </w:rPr>
               <w:t xml:space="preserve"> </w:t>
             </w:r>
@@ -438,12 +424,11 @@
             </w:tabs>
             <w:rPr/>
           </w:pPr>
-          <w:hyperlink w:anchor="__RefHeading___Toc1590_1900350146">
+          <w:hyperlink w:anchor="__RefHeading___Toc480_3727948658">
             <w:r>
               <w:rPr>
                 <w:webHidden/>
                 <w:rStyle w:val="IndexLink"/>
-                <w:vanish w:val="false"/>
               </w:rPr>
               <w:t xml:space="preserve"> </w:t>
             </w:r>
@@ -466,12 +451,11 @@
             </w:tabs>
             <w:rPr/>
           </w:pPr>
-          <w:hyperlink w:anchor="__RefHeading___Toc1592_1900350146">
+          <w:hyperlink w:anchor="__RefHeading___Toc482_3727948658">
             <w:r>
               <w:rPr>
                 <w:webHidden/>
                 <w:rStyle w:val="IndexLink"/>
-                <w:vanish w:val="false"/>
               </w:rPr>
               <w:t xml:space="preserve"> </w:t>
             </w:r>
@@ -494,12 +478,11 @@
             </w:tabs>
             <w:rPr/>
           </w:pPr>
-          <w:hyperlink w:anchor="__RefHeading___Toc1594_1900350146">
+          <w:hyperlink w:anchor="__RefHeading___Toc484_3727948658">
             <w:r>
               <w:rPr>
                 <w:webHidden/>
                 <w:rStyle w:val="IndexLink"/>
-                <w:vanish w:val="false"/>
               </w:rPr>
               <w:t xml:space="preserve"> </w:t>
             </w:r>
@@ -522,12 +505,11 @@
             </w:tabs>
             <w:rPr/>
           </w:pPr>
-          <w:hyperlink w:anchor="__RefHeading___Toc1596_1900350146">
+          <w:hyperlink w:anchor="__RefHeading___Toc486_3727948658">
             <w:r>
               <w:rPr>
                 <w:webHidden/>
                 <w:rStyle w:val="IndexLink"/>
-                <w:vanish w:val="false"/>
               </w:rPr>
               <w:t xml:space="preserve"> </w:t>
             </w:r>
@@ -550,12 +532,11 @@
             </w:tabs>
             <w:rPr/>
           </w:pPr>
-          <w:hyperlink w:anchor="__RefHeading___Toc1598_1900350146">
+          <w:hyperlink w:anchor="__RefHeading___Toc488_3727948658">
             <w:r>
               <w:rPr>
                 <w:webHidden/>
                 <w:rStyle w:val="IndexLink"/>
-                <w:vanish w:val="false"/>
               </w:rPr>
               <w:t xml:space="preserve"> </w:t>
             </w:r>
@@ -578,12 +559,11 @@
             </w:tabs>
             <w:rPr/>
           </w:pPr>
-          <w:hyperlink w:anchor="__RefHeading___Toc1600_1900350146">
+          <w:hyperlink w:anchor="__RefHeading___Toc490_3727948658">
             <w:r>
               <w:rPr>
                 <w:webHidden/>
                 <w:rStyle w:val="IndexLink"/>
-                <w:vanish w:val="false"/>
               </w:rPr>
               <w:t xml:space="preserve"> </w:t>
             </w:r>
@@ -606,12 +586,11 @@
             </w:tabs>
             <w:rPr/>
           </w:pPr>
-          <w:hyperlink w:anchor="__RefHeading___Toc1602_1900350146">
+          <w:hyperlink w:anchor="__RefHeading___Toc492_3727948658">
             <w:r>
               <w:rPr>
                 <w:webHidden/>
                 <w:rStyle w:val="IndexLink"/>
-                <w:vanish w:val="false"/>
               </w:rPr>
               <w:t xml:space="preserve"> </w:t>
             </w:r>
@@ -634,12 +613,11 @@
             </w:tabs>
             <w:rPr/>
           </w:pPr>
-          <w:hyperlink w:anchor="__RefHeading___Toc1604_1900350146">
+          <w:hyperlink w:anchor="__RefHeading___Toc494_3727948658">
             <w:r>
               <w:rPr>
                 <w:webHidden/>
                 <w:rStyle w:val="IndexLink"/>
-                <w:vanish w:val="false"/>
               </w:rPr>
               <w:t xml:space="preserve"> </w:t>
             </w:r>
@@ -662,12 +640,11 @@
             </w:tabs>
             <w:rPr/>
           </w:pPr>
-          <w:hyperlink w:anchor="__RefHeading___Toc1606_1900350146">
+          <w:hyperlink w:anchor="__RefHeading___Toc496_3727948658">
             <w:r>
               <w:rPr>
                 <w:webHidden/>
                 <w:rStyle w:val="IndexLink"/>
-                <w:vanish w:val="false"/>
               </w:rPr>
               <w:t xml:space="preserve"> </w:t>
             </w:r>
@@ -690,12 +667,11 @@
             </w:tabs>
             <w:rPr/>
           </w:pPr>
-          <w:hyperlink w:anchor="__RefHeading___Toc1608_1900350146">
+          <w:hyperlink w:anchor="__RefHeading___Toc498_3727948658">
             <w:r>
               <w:rPr>
                 <w:webHidden/>
                 <w:rStyle w:val="IndexLink"/>
-                <w:vanish w:val="false"/>
               </w:rPr>
               <w:t xml:space="preserve"> </w:t>
             </w:r>
@@ -718,12 +694,11 @@
             </w:tabs>
             <w:rPr/>
           </w:pPr>
-          <w:hyperlink w:anchor="__RefHeading___Toc1610_1900350146">
+          <w:hyperlink w:anchor="__RefHeading___Toc500_3727948658">
             <w:r>
               <w:rPr>
                 <w:webHidden/>
                 <w:rStyle w:val="IndexLink"/>
-                <w:vanish w:val="false"/>
               </w:rPr>
               <w:t xml:space="preserve"> </w:t>
             </w:r>
@@ -746,12 +721,11 @@
             </w:tabs>
             <w:rPr/>
           </w:pPr>
-          <w:hyperlink w:anchor="__RefHeading___Toc1612_1900350146">
+          <w:hyperlink w:anchor="__RefHeading___Toc502_3727948658">
             <w:r>
               <w:rPr>
                 <w:webHidden/>
                 <w:rStyle w:val="IndexLink"/>
-                <w:vanish w:val="false"/>
               </w:rPr>
               <w:t xml:space="preserve"> </w:t>
             </w:r>
@@ -774,12 +748,11 @@
             </w:tabs>
             <w:rPr/>
           </w:pPr>
-          <w:hyperlink w:anchor="__RefHeading___Toc1614_1900350146">
+          <w:hyperlink w:anchor="__RefHeading___Toc504_3727948658">
             <w:r>
               <w:rPr>
                 <w:webHidden/>
                 <w:rStyle w:val="IndexLink"/>
-                <w:vanish w:val="false"/>
               </w:rPr>
               <w:t xml:space="preserve"> </w:t>
             </w:r>
@@ -802,12 +775,11 @@
             </w:tabs>
             <w:rPr/>
           </w:pPr>
-          <w:hyperlink w:anchor="__RefHeading___Toc1616_1900350146">
+          <w:hyperlink w:anchor="__RefHeading___Toc506_3727948658">
             <w:r>
               <w:rPr>
                 <w:webHidden/>
                 <w:rStyle w:val="IndexLink"/>
-                <w:vanish w:val="false"/>
               </w:rPr>
               <w:t xml:space="preserve"> </w:t>
             </w:r>
@@ -830,12 +802,11 @@
             </w:tabs>
             <w:rPr/>
           </w:pPr>
-          <w:hyperlink w:anchor="__RefHeading___Toc1618_1900350146">
+          <w:hyperlink w:anchor="__RefHeading___Toc508_3727948658">
             <w:r>
               <w:rPr>
                 <w:webHidden/>
                 <w:rStyle w:val="IndexLink"/>
-                <w:vanish w:val="false"/>
               </w:rPr>
               <w:t xml:space="preserve"> </w:t>
             </w:r>
@@ -870,11 +841,15 @@
               <wp:inline distT="0" distB="0" distL="0" distR="0">
                 <wp:extent cx="6120130" cy="19050"/>
                 <wp:effectExtent l="0" t="0" r="0" b="0"/>
-                <wp:docPr id="1" name="Shape1"/>
+                <wp:docPr id="1" name=""/>
                 <a:graphic xmlns:a="http://schemas.openxmlformats.org/drawingml/2006/main">
                   <a:graphicData uri="http://schemas.microsoft.com/office/word/2010/wordprocessingShape">
                     <wps:wsp>
                       <wps:cNvSpPr/>
+                      <wps:nvSpPr>
+                        <wps:cNvPr id="0" name=""/>
+                        <wps:cNvSpPr/>
+                      </wps:nvSpPr>
                       <wps:spPr>
                         <a:xfrm>
                           <a:off x="0" y="0"/>
@@ -892,12 +867,6 @@
                           </a:solidFill>
                         </a:ln>
                       </wps:spPr>
-                      <wps:style>
-                        <a:lnRef idx="0"/>
-                        <a:fillRef idx="0"/>
-                        <a:effectRef idx="0"/>
-                        <a:fontRef idx="minor"/>
-                      </wps:style>
                       <wps:bodyPr/>
                     </wps:wsp>
                   </a:graphicData>
@@ -910,10 +879,10 @@
           </mc:Choice>
           <mc:Fallback>
             <w:pict>
-              <v:rect id="shape_0" ID="Shape1" path="m0,0l-2147483645,0l-2147483645,-2147483646l0,-2147483646xe" fillcolor="white" stroked="t" o:allowincell="f" style="position:absolute;margin-left:0pt;margin-top:-1.55pt;width:481.85pt;height:1.45pt;mso-wrap-style:none;v-text-anchor:middle;mso-position-vertical:top">
+              <v:rect id="shape_0" fillcolor="white" stroked="t" o:allowincell="f" style="position:absolute;margin-left:0pt;margin-top:-1.55pt;width:481.85pt;height:1.45pt;mso-wrap-style:none;v-text-anchor:middle;mso-position-horizontal:center;mso-position-vertical:top">
                 <v:fill o:detectmouseclick="t" type="solid" color2="black"/>
                 <v:stroke color="black" joinstyle="round" endcap="flat"/>
-                <w10:wrap type="square"/>
+                <w10:wrap type="topAndBottom"/>
               </v:rect>
             </w:pict>
           </mc:Fallback>
@@ -972,7 +941,7 @@
       </w:tblPr>
       <w:tblGrid>
         <w:gridCol w:w="3767"/>
-        <w:gridCol w:w="5870"/>
+        <w:gridCol w:w="5869"/>
       </w:tblGrid>
       <w:tr>
         <w:trPr/>
@@ -1012,6 +981,7 @@
             </w:pPr>
             <w:r>
               <w:rPr>
+                <w:rFonts w:ascii="Ubuntu" w:hAnsi="Ubuntu"/>
                 <w:b/>
                 <w:bCs/>
                 <w:i w:val="false"/>
@@ -1031,7 +1001,7 @@
         </w:tc>
         <w:tc>
           <w:tcPr>
-            <w:tcW w:w="5870" w:type="dxa"/>
+            <w:tcW w:w="5869" w:type="dxa"/>
             <w:tcBorders>
               <w:top w:val="single" w:sz="4" w:space="0" w:color="000000"/>
               <w:left w:val="single" w:sz="4" w:space="0" w:color="000000"/>
@@ -1066,6 +1036,7 @@
             </w:pPr>
             <w:r>
               <w:rPr>
+                <w:rFonts w:ascii="Ubuntu" w:hAnsi="Ubuntu"/>
                 <w:b/>
                 <w:bCs/>
                 <w:i w:val="false"/>
@@ -1120,6 +1091,7 @@
             </w:pPr>
             <w:r>
               <w:rPr>
+                <w:rFonts w:ascii="Ubuntu" w:hAnsi="Ubuntu"/>
                 <w:b w:val="false"/>
                 <w:bCs w:val="false"/>
                 <w:i w:val="false"/>
@@ -1139,7 +1111,7 @@
         </w:tc>
         <w:tc>
           <w:tcPr>
-            <w:tcW w:w="5870" w:type="dxa"/>
+            <w:tcW w:w="5869" w:type="dxa"/>
             <w:tcBorders>
               <w:left w:val="single" w:sz="4" w:space="0" w:color="000000"/>
               <w:bottom w:val="single" w:sz="4" w:space="0" w:color="000000"/>
@@ -1172,6 +1144,7 @@
             </w:pPr>
             <w:r>
               <w:rPr>
+                <w:rFonts w:ascii="Ubuntu" w:hAnsi="Ubuntu"/>
                 <w:b w:val="false"/>
                 <w:bCs w:val="false"/>
                 <w:i w:val="false"/>
@@ -1204,11 +1177,15 @@
               <wp:inline distT="0" distB="0" distL="0" distR="0">
                 <wp:extent cx="635" cy="19050"/>
                 <wp:effectExtent l="0" t="0" r="0" b="0"/>
-                <wp:docPr id="2" name="Shape2"/>
+                <wp:docPr id="2" name=""/>
                 <a:graphic xmlns:a="http://schemas.openxmlformats.org/drawingml/2006/main">
                   <a:graphicData uri="http://schemas.microsoft.com/office/word/2010/wordprocessingShape">
                     <wps:wsp>
                       <wps:cNvSpPr/>
+                      <wps:nvSpPr>
+                        <wps:cNvPr id="1" name=""/>
+                        <wps:cNvSpPr/>
+                      </wps:nvSpPr>
                       <wps:spPr>
                         <a:xfrm>
                           <a:off x="0" y="0"/>
@@ -1226,12 +1203,6 @@
                           </a:solidFill>
                         </a:ln>
                       </wps:spPr>
-                      <wps:style>
-                        <a:lnRef idx="0"/>
-                        <a:fillRef idx="0"/>
-                        <a:effectRef idx="0"/>
-                        <a:fontRef idx="minor"/>
-                      </wps:style>
                       <wps:bodyPr/>
                     </wps:wsp>
                   </a:graphicData>
@@ -1244,10 +1215,10 @@
           </mc:Choice>
           <mc:Fallback>
             <w:pict>
-              <v:rect id="shape_0" ID="Shape2" path="m0,0l-2147483645,0l-2147483645,-2147483646l0,-2147483646xe" fillcolor="white" stroked="t" o:allowincell="f" style="position:absolute;margin-left:0pt;margin-top:-1.55pt;width:0pt;height:1.45pt;mso-wrap-style:none;v-text-anchor:middle;mso-position-vertical:top">
+              <v:rect id="shape_0" fillcolor="white" stroked="t" o:allowincell="f" style="position:absolute;margin-left:0pt;margin-top:-1.55pt;width:0pt;height:1.45pt;mso-wrap-style:none;v-text-anchor:middle;mso-position-horizontal:center;mso-position-vertical:top">
                 <v:fill o:detectmouseclick="t" type="solid" color2="black"/>
                 <v:stroke color="black" joinstyle="round" endcap="flat"/>
-                <w10:wrap type="square"/>
+                <w10:wrap type="topAndBottom"/>
               </v:rect>
             </w:pict>
           </mc:Fallback>
@@ -1259,7 +1230,8 @@
         <w:pStyle w:val="Heading1"/>
         <w:rPr/>
       </w:pPr>
-      <w:bookmarkStart w:id="0" w:name="__RefHeading___Toc1568_1900350146"/>
+      <w:bookmarkStart w:id="0" w:name="__RefHeading___Toc458_3727948658"/>
+      <w:bookmarkStart w:id="1" w:name="abbreviations"/>
       <w:bookmarkEnd w:id="0"/>
       <w:r>
         <w:rPr/>
@@ -1289,20 +1261,21 @@
         </w:numPr>
         <w:rPr/>
       </w:pPr>
-      <w:bookmarkStart w:id="1" w:name="abbreviations"/>
+      <w:bookmarkStart w:id="2" w:name="abbreviations"/>
       <w:r>
         <w:rPr/>
         <w:t>PSQI: Pittsburgh Sleep Quality Index</w:t>
       </w:r>
-      <w:bookmarkEnd w:id="1"/>
+      <w:bookmarkEnd w:id="2"/>
     </w:p>
     <w:p>
       <w:pPr>
         <w:pStyle w:val="Heading1"/>
         <w:rPr/>
       </w:pPr>
-      <w:bookmarkStart w:id="2" w:name="__RefHeading___Toc1570_1900350146"/>
-      <w:bookmarkEnd w:id="2"/>
+      <w:bookmarkStart w:id="3" w:name="__RefHeading___Toc460_3727948658"/>
+      <w:bookmarkStart w:id="4" w:name="context"/>
+      <w:bookmarkEnd w:id="3"/>
       <w:r>
         <w:rPr/>
         <w:t>Context</w:t>
@@ -1313,8 +1286,9 @@
         <w:pStyle w:val="Heading2"/>
         <w:rPr/>
       </w:pPr>
-      <w:bookmarkStart w:id="3" w:name="__RefHeading___Toc1572_1900350146"/>
-      <w:bookmarkEnd w:id="3"/>
+      <w:bookmarkStart w:id="5" w:name="__RefHeading___Toc462_3727948658"/>
+      <w:bookmarkStart w:id="6" w:name="objectives"/>
+      <w:bookmarkEnd w:id="5"/>
       <w:r>
         <w:rPr/>
         <w:t>Objectives</w:t>
@@ -1325,20 +1299,21 @@
         <w:pStyle w:val="FirstParagraph"/>
         <w:rPr/>
       </w:pPr>
-      <w:bookmarkStart w:id="4" w:name="objectives"/>
+      <w:bookmarkStart w:id="7" w:name="objectives"/>
       <w:r>
         <w:rPr/>
         <w:t>Calculate the minimum sample size to be able to detect the prevalence of sleep disturbance as measured by the Pittsburgh Sleep Quality Index in competitive senior level judo athletes in Canada.</w:t>
       </w:r>
-      <w:bookmarkEnd w:id="4"/>
+      <w:bookmarkEnd w:id="7"/>
     </w:p>
     <w:p>
       <w:pPr>
         <w:pStyle w:val="Heading2"/>
         <w:rPr/>
       </w:pPr>
-      <w:bookmarkStart w:id="5" w:name="__RefHeading___Toc1574_1900350146"/>
-      <w:bookmarkEnd w:id="5"/>
+      <w:bookmarkStart w:id="8" w:name="__RefHeading___Toc464_3727948658"/>
+      <w:bookmarkStart w:id="9" w:name="hypotheses"/>
+      <w:bookmarkEnd w:id="8"/>
       <w:r>
         <w:rPr/>
         <w:t>Hypotheses</w:t>
@@ -1349,22 +1324,23 @@
         <w:pStyle w:val="FirstParagraph"/>
         <w:rPr/>
       </w:pPr>
-      <w:bookmarkStart w:id="6" w:name="context"/>
-      <w:bookmarkStart w:id="7" w:name="hypotheses"/>
+      <w:bookmarkStart w:id="10" w:name="context"/>
+      <w:bookmarkStart w:id="11" w:name="hypotheses"/>
       <w:r>
         <w:rPr/>
         <w:t>It is hypothesized that the prevalence of sleep disorders is high in competitive senior level judo athletes in Canada leading to psychological distress, on the order of 20%.</w:t>
       </w:r>
-      <w:bookmarkEnd w:id="6"/>
-      <w:bookmarkEnd w:id="7"/>
+      <w:bookmarkEnd w:id="10"/>
+      <w:bookmarkEnd w:id="11"/>
     </w:p>
     <w:p>
       <w:pPr>
         <w:pStyle w:val="Heading1"/>
         <w:rPr/>
       </w:pPr>
-      <w:bookmarkStart w:id="8" w:name="__RefHeading___Toc1576_1900350146"/>
-      <w:bookmarkEnd w:id="8"/>
+      <w:bookmarkStart w:id="12" w:name="__RefHeading___Toc466_3727948658"/>
+      <w:bookmarkStart w:id="13" w:name="data"/>
+      <w:bookmarkEnd w:id="12"/>
       <w:r>
         <w:rPr/>
         <w:t>Data</w:t>
@@ -1385,8 +1361,9 @@
         <w:pStyle w:val="Heading2"/>
         <w:rPr/>
       </w:pPr>
-      <w:bookmarkStart w:id="9" w:name="__RefHeading___Toc1578_1900350146"/>
-      <w:bookmarkEnd w:id="9"/>
+      <w:bookmarkStart w:id="14" w:name="__RefHeading___Toc468_3727948658"/>
+      <w:bookmarkStart w:id="15" w:name="raw-data"/>
+      <w:bookmarkEnd w:id="14"/>
       <w:r>
         <w:rPr/>
         <w:t>Raw data</w:t>
@@ -1397,20 +1374,21 @@
         <w:pStyle w:val="FirstParagraph"/>
         <w:rPr/>
       </w:pPr>
-      <w:bookmarkStart w:id="10" w:name="raw-data"/>
+      <w:bookmarkStart w:id="16" w:name="raw-data"/>
       <w:r>
         <w:rPr/>
         <w:t>N/A</w:t>
       </w:r>
-      <w:bookmarkEnd w:id="10"/>
+      <w:bookmarkEnd w:id="16"/>
     </w:p>
     <w:p>
       <w:pPr>
         <w:pStyle w:val="Heading2"/>
         <w:rPr/>
       </w:pPr>
-      <w:bookmarkStart w:id="11" w:name="__RefHeading___Toc1580_1900350146"/>
-      <w:bookmarkEnd w:id="11"/>
+      <w:bookmarkStart w:id="17" w:name="__RefHeading___Toc470_3727948658"/>
+      <w:bookmarkStart w:id="18" w:name="analytical-dataset"/>
+      <w:bookmarkEnd w:id="17"/>
       <w:r>
         <w:rPr/>
         <w:t>Analytical dataset</w:t>
@@ -1421,22 +1399,23 @@
         <w:pStyle w:val="FirstParagraph"/>
         <w:rPr/>
       </w:pPr>
-      <w:bookmarkStart w:id="12" w:name="data"/>
-      <w:bookmarkStart w:id="13" w:name="analytical-dataset"/>
+      <w:bookmarkStart w:id="19" w:name="data"/>
+      <w:bookmarkStart w:id="20" w:name="analytical-dataset"/>
       <w:r>
         <w:rPr/>
         <w:t>N/A</w:t>
       </w:r>
-      <w:bookmarkEnd w:id="12"/>
-      <w:bookmarkEnd w:id="13"/>
+      <w:bookmarkEnd w:id="19"/>
+      <w:bookmarkEnd w:id="20"/>
     </w:p>
     <w:p>
       <w:pPr>
         <w:pStyle w:val="Heading1"/>
         <w:rPr/>
       </w:pPr>
-      <w:bookmarkStart w:id="14" w:name="__RefHeading___Toc1582_1900350146"/>
-      <w:bookmarkEnd w:id="14"/>
+      <w:bookmarkStart w:id="21" w:name="__RefHeading___Toc472_3727948658"/>
+      <w:bookmarkStart w:id="22" w:name="study-parameters"/>
+      <w:bookmarkEnd w:id="21"/>
       <w:r>
         <w:rPr/>
         <w:t>Study parameters</w:t>
@@ -1447,8 +1426,9 @@
         <w:pStyle w:val="Heading2"/>
         <w:rPr/>
       </w:pPr>
-      <w:bookmarkStart w:id="15" w:name="__RefHeading___Toc1584_1900350146"/>
-      <w:bookmarkEnd w:id="15"/>
+      <w:bookmarkStart w:id="23" w:name="__RefHeading___Toc474_3727948658"/>
+      <w:bookmarkStart w:id="24" w:name="study-design"/>
+      <w:bookmarkEnd w:id="23"/>
       <w:r>
         <w:rPr/>
         <w:t>Study design</w:t>
@@ -1459,20 +1439,21 @@
         <w:pStyle w:val="FirstParagraph"/>
         <w:rPr/>
       </w:pPr>
-      <w:bookmarkStart w:id="16" w:name="study-design"/>
+      <w:bookmarkStart w:id="25" w:name="study-design"/>
       <w:r>
         <w:rPr/>
         <w:t>This is a single-arm cross-sectional study.</w:t>
       </w:r>
-      <w:bookmarkEnd w:id="16"/>
+      <w:bookmarkEnd w:id="25"/>
     </w:p>
     <w:p>
       <w:pPr>
         <w:pStyle w:val="Heading2"/>
         <w:rPr/>
       </w:pPr>
-      <w:bookmarkStart w:id="17" w:name="__RefHeading___Toc1586_1900350146"/>
-      <w:bookmarkEnd w:id="17"/>
+      <w:bookmarkStart w:id="26" w:name="__RefHeading___Toc476_3727948658"/>
+      <w:bookmarkStart w:id="27" w:name="inclusion-and-exclusion-criteria"/>
+      <w:bookmarkEnd w:id="26"/>
       <w:r>
         <w:rPr/>
         <w:t>Inclusion and exclusion criteria</w:t>
@@ -1483,20 +1464,21 @@
         <w:pStyle w:val="FirstParagraph"/>
         <w:rPr/>
       </w:pPr>
-      <w:bookmarkStart w:id="18" w:name="inclusion-and-exclusion-criteria"/>
+      <w:bookmarkStart w:id="28" w:name="inclusion-and-exclusion-criteria"/>
       <w:r>
         <w:rPr/>
         <w:t>Competitive senior level judo athletes aged 18+ years old will be included.</w:t>
       </w:r>
-      <w:bookmarkEnd w:id="18"/>
+      <w:bookmarkEnd w:id="28"/>
     </w:p>
     <w:p>
       <w:pPr>
         <w:pStyle w:val="Heading2"/>
         <w:rPr/>
       </w:pPr>
-      <w:bookmarkStart w:id="19" w:name="__RefHeading___Toc1588_1900350146"/>
-      <w:bookmarkEnd w:id="19"/>
+      <w:bookmarkStart w:id="29" w:name="__RefHeading___Toc478_3727948658"/>
+      <w:bookmarkStart w:id="30" w:name="exposures"/>
+      <w:bookmarkEnd w:id="29"/>
       <w:r>
         <w:rPr/>
         <w:t>Exposures</w:t>
@@ -1507,20 +1489,21 @@
         <w:pStyle w:val="FirstParagraph"/>
         <w:rPr/>
       </w:pPr>
-      <w:bookmarkStart w:id="20" w:name="exposures"/>
+      <w:bookmarkStart w:id="31" w:name="exposures"/>
       <w:r>
         <w:rPr/>
         <w:t>As this is a single-arm study, no exposures were defined for the prevalence calculation.</w:t>
       </w:r>
-      <w:bookmarkEnd w:id="20"/>
+      <w:bookmarkEnd w:id="31"/>
     </w:p>
     <w:p>
       <w:pPr>
         <w:pStyle w:val="Heading2"/>
         <w:rPr/>
       </w:pPr>
-      <w:bookmarkStart w:id="21" w:name="__RefHeading___Toc1590_1900350146"/>
-      <w:bookmarkEnd w:id="21"/>
+      <w:bookmarkStart w:id="32" w:name="__RefHeading___Toc480_3727948658"/>
+      <w:bookmarkStart w:id="33" w:name="outcomes"/>
+      <w:bookmarkEnd w:id="32"/>
       <w:r>
         <w:rPr/>
         <w:t>Outcomes</w:t>
@@ -1548,7 +1531,7 @@
         <w:pStyle w:val="Compact"/>
         <w:numPr>
           <w:ilvl w:val="0"/>
-          <w:numId w:val="12"/>
+          <w:numId w:val="5"/>
         </w:numPr>
         <w:rPr/>
       </w:pPr>
@@ -1562,7 +1545,7 @@
         <w:pStyle w:val="Compact"/>
         <w:numPr>
           <w:ilvl w:val="0"/>
-          <w:numId w:val="13"/>
+          <w:numId w:val="3"/>
         </w:numPr>
         <w:rPr/>
       </w:pPr>
@@ -1576,7 +1559,7 @@
         <w:pStyle w:val="Compact"/>
         <w:numPr>
           <w:ilvl w:val="0"/>
-          <w:numId w:val="14"/>
+          <w:numId w:val="3"/>
         </w:numPr>
         <w:rPr/>
       </w:pPr>
@@ -1590,7 +1573,7 @@
         <w:pStyle w:val="Compact"/>
         <w:numPr>
           <w:ilvl w:val="0"/>
-          <w:numId w:val="15"/>
+          <w:numId w:val="3"/>
         </w:numPr>
         <w:rPr/>
       </w:pPr>
@@ -1617,20 +1600,21 @@
         <w:pStyle w:val="TextBody"/>
         <w:rPr/>
       </w:pPr>
-      <w:bookmarkStart w:id="22" w:name="outcomes"/>
+      <w:bookmarkStart w:id="34" w:name="outcomes"/>
       <w:r>
         <w:rPr/>
         <w:t>Proportion of study participants with PSQI &gt; 5.</w:t>
       </w:r>
-      <w:bookmarkEnd w:id="22"/>
+      <w:bookmarkEnd w:id="34"/>
     </w:p>
     <w:p>
       <w:pPr>
         <w:pStyle w:val="Heading2"/>
         <w:rPr/>
       </w:pPr>
-      <w:bookmarkStart w:id="23" w:name="__RefHeading___Toc1592_1900350146"/>
-      <w:bookmarkEnd w:id="23"/>
+      <w:bookmarkStart w:id="35" w:name="__RefHeading___Toc482_3727948658"/>
+      <w:bookmarkStart w:id="36" w:name="covariates"/>
+      <w:bookmarkEnd w:id="35"/>
       <w:r>
         <w:rPr/>
         <w:t>Covariates</w:t>
@@ -1641,23 +1625,23 @@
         <w:pStyle w:val="FirstParagraph"/>
         <w:rPr/>
       </w:pPr>
-      <w:bookmarkStart w:id="24" w:name="study-parameters"/>
-      <w:bookmarkStart w:id="25" w:name="covariates"/>
+      <w:bookmarkStart w:id="37" w:name="study-parameters"/>
+      <w:bookmarkStart w:id="38" w:name="covariates"/>
       <w:r>
         <w:rPr/>
         <w:t>N/A</w:t>
       </w:r>
-      <w:bookmarkEnd w:id="24"/>
-      <w:bookmarkEnd w:id="25"/>
+      <w:bookmarkEnd w:id="37"/>
+      <w:bookmarkEnd w:id="38"/>
     </w:p>
     <w:p>
       <w:pPr>
         <w:pStyle w:val="Heading1"/>
         <w:rPr/>
       </w:pPr>
-      <w:bookmarkStart w:id="26" w:name="__RefHeading___Toc1594_1900350146"/>
-      <w:bookmarkStart w:id="27" w:name="statistical-methods"/>
-      <w:bookmarkEnd w:id="26"/>
+      <w:bookmarkStart w:id="39" w:name="__RefHeading___Toc484_3727948658"/>
+      <w:bookmarkStart w:id="40" w:name="statistical-methods"/>
+      <w:bookmarkEnd w:id="39"/>
       <w:r>
         <w:rPr/>
         <w:t>Statistical methods</w:t>
@@ -1668,8 +1652,9 @@
         <w:pStyle w:val="Heading2"/>
         <w:rPr/>
       </w:pPr>
-      <w:bookmarkStart w:id="28" w:name="__RefHeading___Toc1596_1900350146"/>
-      <w:bookmarkEnd w:id="28"/>
+      <w:bookmarkStart w:id="41" w:name="__RefHeading___Toc486_3727948658"/>
+      <w:bookmarkStart w:id="42" w:name="statistical-analyses"/>
+      <w:bookmarkEnd w:id="41"/>
       <w:r>
         <w:rPr/>
         <w:t>Statistical analyses</w:t>
@@ -1690,8 +1675,9 @@
         <w:pStyle w:val="Heading3"/>
         <w:rPr/>
       </w:pPr>
-      <w:bookmarkStart w:id="29" w:name="__RefHeading___Toc1598_1900350146"/>
-      <w:bookmarkEnd w:id="29"/>
+      <w:bookmarkStart w:id="43" w:name="__RefHeading___Toc488_3727948658"/>
+      <w:bookmarkStart w:id="44" w:name="descriptive-analyses"/>
+      <w:bookmarkEnd w:id="43"/>
       <w:r>
         <w:rPr/>
         <w:t>Descriptive analyses</w:t>
@@ -1702,20 +1688,21 @@
         <w:pStyle w:val="FirstParagraph"/>
         <w:rPr/>
       </w:pPr>
-      <w:bookmarkStart w:id="30" w:name="descriptive-analyses"/>
+      <w:bookmarkStart w:id="45" w:name="descriptive-analyses"/>
       <w:r>
         <w:rPr/>
         <w:t>N/A</w:t>
       </w:r>
-      <w:bookmarkEnd w:id="30"/>
+      <w:bookmarkEnd w:id="45"/>
     </w:p>
     <w:p>
       <w:pPr>
         <w:pStyle w:val="Heading3"/>
         <w:rPr/>
       </w:pPr>
-      <w:bookmarkStart w:id="31" w:name="__RefHeading___Toc1600_1900350146"/>
-      <w:bookmarkEnd w:id="31"/>
+      <w:bookmarkStart w:id="46" w:name="__RefHeading___Toc490_3727948658"/>
+      <w:bookmarkStart w:id="47" w:name="inferential-analyses"/>
+      <w:bookmarkEnd w:id="46"/>
       <w:r>
         <w:rPr/>
         <w:t>Inferential analyses</w:t>
@@ -1726,20 +1713,21 @@
         <w:pStyle w:val="FirstParagraph"/>
         <w:rPr/>
       </w:pPr>
-      <w:bookmarkStart w:id="32" w:name="inferential-analyses"/>
+      <w:bookmarkStart w:id="48" w:name="inferential-analyses"/>
       <w:r>
         <w:rPr/>
         <w:t>N/A</w:t>
       </w:r>
-      <w:bookmarkEnd w:id="32"/>
+      <w:bookmarkEnd w:id="48"/>
     </w:p>
     <w:p>
       <w:pPr>
         <w:pStyle w:val="Heading3"/>
         <w:rPr/>
       </w:pPr>
-      <w:bookmarkStart w:id="33" w:name="__RefHeading___Toc1602_1900350146"/>
-      <w:bookmarkEnd w:id="33"/>
+      <w:bookmarkStart w:id="49" w:name="__RefHeading___Toc492_3727948658"/>
+      <w:bookmarkStart w:id="50" w:name="statistical-modeling"/>
+      <w:bookmarkEnd w:id="49"/>
       <w:r>
         <w:rPr/>
         <w:t>Statistical modeling</w:t>
@@ -1750,20 +1738,21 @@
         <w:pStyle w:val="FirstParagraph"/>
         <w:rPr/>
       </w:pPr>
-      <w:bookmarkStart w:id="34" w:name="statistical-modeling"/>
+      <w:bookmarkStart w:id="51" w:name="statistical-modeling"/>
       <w:r>
         <w:rPr/>
         <w:t>N/A</w:t>
       </w:r>
-      <w:bookmarkEnd w:id="34"/>
+      <w:bookmarkEnd w:id="51"/>
     </w:p>
     <w:p>
       <w:pPr>
         <w:pStyle w:val="Heading3"/>
         <w:rPr/>
       </w:pPr>
-      <w:bookmarkStart w:id="35" w:name="__RefHeading___Toc1604_1900350146"/>
-      <w:bookmarkEnd w:id="35"/>
+      <w:bookmarkStart w:id="52" w:name="__RefHeading___Toc494_3727948658"/>
+      <w:bookmarkStart w:id="53" w:name="missing-data"/>
+      <w:bookmarkEnd w:id="52"/>
       <w:r>
         <w:rPr/>
         <w:t>Missing data</w:t>
@@ -1774,22 +1763,23 @@
         <w:pStyle w:val="FirstParagraph"/>
         <w:rPr/>
       </w:pPr>
-      <w:bookmarkStart w:id="36" w:name="statistical-analyses"/>
-      <w:bookmarkStart w:id="37" w:name="missing-data"/>
+      <w:bookmarkStart w:id="54" w:name="statistical-analyses"/>
+      <w:bookmarkStart w:id="55" w:name="missing-data"/>
       <w:r>
         <w:rPr/>
         <w:t>N/A</w:t>
       </w:r>
-      <w:bookmarkEnd w:id="36"/>
-      <w:bookmarkEnd w:id="37"/>
+      <w:bookmarkEnd w:id="54"/>
+      <w:bookmarkEnd w:id="55"/>
     </w:p>
     <w:p>
       <w:pPr>
         <w:pStyle w:val="Heading2"/>
         <w:rPr/>
       </w:pPr>
-      <w:bookmarkStart w:id="38" w:name="__RefHeading___Toc1606_1900350146"/>
-      <w:bookmarkEnd w:id="38"/>
+      <w:bookmarkStart w:id="56" w:name="__RefHeading___Toc496_3727948658"/>
+      <w:bookmarkStart w:id="57" w:name="significance-and-confidence-intervals"/>
+      <w:bookmarkEnd w:id="56"/>
       <w:r>
         <w:rPr/>
         <w:t>Significance and Confidence Intervals</w:t>
@@ -1800,20 +1790,21 @@
         <w:pStyle w:val="FirstParagraph"/>
         <w:rPr/>
       </w:pPr>
-      <w:bookmarkStart w:id="39" w:name="significance-and-confidence-intervals"/>
+      <w:bookmarkStart w:id="58" w:name="significance-and-confidence-intervals"/>
       <w:r>
         <w:rPr/>
         <w:t xml:space="preserve">All analyses will be performed using the significance level of 5%. All significance hypothesis tests and confidence intervals computed will be two-tailed.  </w:t>
       </w:r>
-      <w:bookmarkEnd w:id="39"/>
+      <w:bookmarkEnd w:id="58"/>
     </w:p>
     <w:p>
       <w:pPr>
         <w:pStyle w:val="Heading2"/>
         <w:rPr/>
       </w:pPr>
-      <w:bookmarkStart w:id="40" w:name="__RefHeading___Toc1608_1900350146"/>
-      <w:bookmarkEnd w:id="40"/>
+      <w:bookmarkStart w:id="59" w:name="__RefHeading___Toc498_3727948658"/>
+      <w:bookmarkStart w:id="60" w:name="study-size-and-power"/>
+      <w:bookmarkEnd w:id="59"/>
       <w:r>
         <w:rPr/>
         <w:t>Study size and Power</w:t>
@@ -1849,7 +1840,7 @@
     <w:tbl>
       <w:tblPr>
         <w:tblStyle w:val="Table"/>
-        <w:tblW w:w="7920" w:type="dxa"/>
+        <w:tblW w:w="6020" w:type="dxa"/>
         <w:jc w:val="left"/>
         <w:tblInd w:w="-53" w:type="dxa"/>
         <w:tblLayout w:type="fixed"/>
@@ -1862,14 +1853,14 @@
         <w:tblLook w:val="0020" w:noHBand="0" w:noVBand="0" w:firstColumn="0" w:lastRow="0" w:lastColumn="0" w:firstRow="1"/>
       </w:tblPr>
       <w:tblGrid>
-        <w:gridCol w:w="3960"/>
-        <w:gridCol w:w="3959"/>
+        <w:gridCol w:w="4600"/>
+        <w:gridCol w:w="1420"/>
       </w:tblGrid>
       <w:tr>
         <w:trPr/>
         <w:tc>
           <w:tcPr>
-            <w:tcW w:w="3960" w:type="dxa"/>
+            <w:tcW w:w="4600" w:type="dxa"/>
             <w:tcBorders>
               <w:top w:val="single" w:sz="4" w:space="0" w:color="000000"/>
               <w:left w:val="single" w:sz="4" w:space="0" w:color="000000"/>
@@ -1903,6 +1894,7 @@
             </w:pPr>
             <w:r>
               <w:rPr>
+                <w:rFonts w:ascii="Ubuntu" w:hAnsi="Ubuntu"/>
                 <w:b/>
                 <w:bCs/>
                 <w:i w:val="false"/>
@@ -1922,7 +1914,7 @@
         </w:tc>
         <w:tc>
           <w:tcPr>
-            <w:tcW w:w="3959" w:type="dxa"/>
+            <w:tcW w:w="1420" w:type="dxa"/>
             <w:tcBorders>
               <w:top w:val="single" w:sz="4" w:space="0" w:color="000000"/>
               <w:left w:val="single" w:sz="4" w:space="0" w:color="000000"/>
@@ -1957,6 +1949,7 @@
             </w:pPr>
             <w:r>
               <w:rPr>
+                <w:rFonts w:ascii="Ubuntu" w:hAnsi="Ubuntu"/>
                 <w:b/>
                 <w:bCs/>
                 <w:i w:val="false"/>
@@ -1979,7 +1972,7 @@
         <w:trPr/>
         <w:tc>
           <w:tcPr>
-            <w:tcW w:w="3960" w:type="dxa"/>
+            <w:tcW w:w="4600" w:type="dxa"/>
             <w:tcBorders>
               <w:left w:val="single" w:sz="4" w:space="0" w:color="000000"/>
               <w:bottom w:val="single" w:sz="4" w:space="0" w:color="000000"/>
@@ -1990,7 +1983,7 @@
             <w:pPr>
               <w:pStyle w:val="Compact"/>
               <w:widowControl w:val="false"/>
-              <w:jc w:val="center"/>
+              <w:jc w:val="left"/>
               <w:rPr>
                 <w:rFonts w:ascii="Ubuntu" w:hAnsi="Ubuntu"/>
                 <w:b w:val="false"/>
@@ -2011,6 +2004,7 @@
             </w:pPr>
             <w:r>
               <w:rPr>
+                <w:rFonts w:ascii="Ubuntu" w:hAnsi="Ubuntu"/>
                 <w:b w:val="false"/>
                 <w:bCs w:val="false"/>
                 <w:i w:val="false"/>
@@ -2030,7 +2024,7 @@
         </w:tc>
         <w:tc>
           <w:tcPr>
-            <w:tcW w:w="3959" w:type="dxa"/>
+            <w:tcW w:w="1420" w:type="dxa"/>
             <w:tcBorders>
               <w:left w:val="single" w:sz="4" w:space="0" w:color="000000"/>
               <w:bottom w:val="single" w:sz="4" w:space="0" w:color="000000"/>
@@ -2062,7 +2056,21 @@
               </w:rPr>
             </w:pPr>
             <w:r>
-              <w:rPr/>
+              <w:rPr>
+                <w:rFonts w:ascii="Ubuntu" w:hAnsi="Ubuntu"/>
+                <w:b w:val="false"/>
+                <w:bCs w:val="false"/>
+                <w:i w:val="false"/>
+                <w:iCs w:val="false"/>
+                <w:strike w:val="false"/>
+                <w:dstrike w:val="false"/>
+                <w:outline w:val="false"/>
+                <w:shadow w:val="false"/>
+                <w:color w:val="000000"/>
+                <w:sz w:val="22"/>
+                <w:szCs w:val="22"/>
+                <w:u w:val="none"/>
+              </w:rPr>
               <w:t>3839</w:t>
             </w:r>
           </w:p>
@@ -2072,7 +2080,7 @@
         <w:trPr/>
         <w:tc>
           <w:tcPr>
-            <w:tcW w:w="3960" w:type="dxa"/>
+            <w:tcW w:w="4600" w:type="dxa"/>
             <w:tcBorders>
               <w:left w:val="single" w:sz="4" w:space="0" w:color="000000"/>
               <w:bottom w:val="single" w:sz="4" w:space="0" w:color="000000"/>
@@ -2083,7 +2091,7 @@
             <w:pPr>
               <w:pStyle w:val="Compact"/>
               <w:widowControl w:val="false"/>
-              <w:jc w:val="center"/>
+              <w:jc w:val="left"/>
               <w:rPr>
                 <w:rFonts w:ascii="Ubuntu" w:hAnsi="Ubuntu"/>
                 <w:b w:val="false"/>
@@ -2104,6 +2112,7 @@
             </w:pPr>
             <w:r>
               <w:rPr>
+                <w:rFonts w:ascii="Ubuntu" w:hAnsi="Ubuntu"/>
                 <w:b w:val="false"/>
                 <w:bCs w:val="false"/>
                 <w:i w:val="false"/>
@@ -2123,7 +2132,7 @@
         </w:tc>
         <w:tc>
           <w:tcPr>
-            <w:tcW w:w="3959" w:type="dxa"/>
+            <w:tcW w:w="1420" w:type="dxa"/>
             <w:tcBorders>
               <w:left w:val="single" w:sz="4" w:space="0" w:color="000000"/>
               <w:bottom w:val="single" w:sz="4" w:space="0" w:color="000000"/>
@@ -2156,6 +2165,7 @@
             </w:pPr>
             <w:r>
               <w:rPr>
+                <w:rFonts w:ascii="Ubuntu" w:hAnsi="Ubuntu"/>
                 <w:b w:val="false"/>
                 <w:bCs w:val="false"/>
                 <w:i w:val="false"/>
@@ -2178,7 +2188,7 @@
         <w:trPr/>
         <w:tc>
           <w:tcPr>
-            <w:tcW w:w="3960" w:type="dxa"/>
+            <w:tcW w:w="4600" w:type="dxa"/>
             <w:tcBorders>
               <w:left w:val="single" w:sz="4" w:space="0" w:color="000000"/>
               <w:bottom w:val="single" w:sz="4" w:space="0" w:color="000000"/>
@@ -2189,7 +2199,7 @@
             <w:pPr>
               <w:pStyle w:val="Compact"/>
               <w:widowControl w:val="false"/>
-              <w:jc w:val="center"/>
+              <w:jc w:val="left"/>
               <w:rPr>
                 <w:rFonts w:ascii="Ubuntu" w:hAnsi="Ubuntu"/>
                 <w:b w:val="false"/>
@@ -2210,6 +2220,7 @@
             </w:pPr>
             <w:r>
               <w:rPr>
+                <w:rFonts w:ascii="Ubuntu" w:hAnsi="Ubuntu"/>
                 <w:b w:val="false"/>
                 <w:bCs w:val="false"/>
                 <w:i w:val="false"/>
@@ -2229,7 +2240,7 @@
         </w:tc>
         <w:tc>
           <w:tcPr>
-            <w:tcW w:w="3959" w:type="dxa"/>
+            <w:tcW w:w="1420" w:type="dxa"/>
             <w:tcBorders>
               <w:left w:val="single" w:sz="4" w:space="0" w:color="000000"/>
               <w:bottom w:val="single" w:sz="4" w:space="0" w:color="000000"/>
@@ -2262,6 +2273,7 @@
             </w:pPr>
             <w:r>
               <w:rPr>
+                <w:rFonts w:ascii="Ubuntu" w:hAnsi="Ubuntu"/>
                 <w:b w:val="false"/>
                 <w:bCs w:val="false"/>
                 <w:i w:val="false"/>
@@ -2284,7 +2296,7 @@
         <w:trPr/>
         <w:tc>
           <w:tcPr>
-            <w:tcW w:w="3960" w:type="dxa"/>
+            <w:tcW w:w="4600" w:type="dxa"/>
             <w:tcBorders>
               <w:left w:val="single" w:sz="4" w:space="0" w:color="000000"/>
               <w:bottom w:val="single" w:sz="4" w:space="0" w:color="000000"/>
@@ -2295,7 +2307,7 @@
             <w:pPr>
               <w:pStyle w:val="Compact"/>
               <w:widowControl w:val="false"/>
-              <w:jc w:val="center"/>
+              <w:jc w:val="left"/>
               <w:rPr>
                 <w:rFonts w:ascii="Ubuntu" w:hAnsi="Ubuntu"/>
                 <w:b w:val="false"/>
@@ -2316,6 +2328,7 @@
             </w:pPr>
             <w:r>
               <w:rPr>
+                <w:rFonts w:ascii="Ubuntu" w:hAnsi="Ubuntu"/>
                 <w:b w:val="false"/>
                 <w:bCs w:val="false"/>
                 <w:i w:val="false"/>
@@ -2335,7 +2348,7 @@
         </w:tc>
         <w:tc>
           <w:tcPr>
-            <w:tcW w:w="3959" w:type="dxa"/>
+            <w:tcW w:w="1420" w:type="dxa"/>
             <w:tcBorders>
               <w:left w:val="single" w:sz="4" w:space="0" w:color="000000"/>
               <w:bottom w:val="single" w:sz="4" w:space="0" w:color="000000"/>
@@ -2368,6 +2381,7 @@
             </w:pPr>
             <w:r>
               <w:rPr>
+                <w:rFonts w:ascii="Ubuntu" w:hAnsi="Ubuntu"/>
                 <w:b w:val="false"/>
                 <w:bCs w:val="false"/>
                 <w:i w:val="false"/>
@@ -2390,7 +2404,7 @@
         <w:trPr/>
         <w:tc>
           <w:tcPr>
-            <w:tcW w:w="3960" w:type="dxa"/>
+            <w:tcW w:w="4600" w:type="dxa"/>
             <w:tcBorders>
               <w:left w:val="single" w:sz="4" w:space="0" w:color="000000"/>
               <w:bottom w:val="single" w:sz="4" w:space="0" w:color="000000"/>
@@ -2401,7 +2415,7 @@
             <w:pPr>
               <w:pStyle w:val="Compact"/>
               <w:widowControl w:val="false"/>
-              <w:jc w:val="center"/>
+              <w:jc w:val="left"/>
               <w:rPr>
                 <w:rFonts w:ascii="Ubuntu" w:hAnsi="Ubuntu"/>
                 <w:b w:val="false"/>
@@ -2422,6 +2436,7 @@
             </w:pPr>
             <w:r>
               <w:rPr>
+                <w:rFonts w:ascii="Ubuntu" w:hAnsi="Ubuntu"/>
                 <w:b w:val="false"/>
                 <w:bCs w:val="false"/>
                 <w:i w:val="false"/>
@@ -2441,7 +2456,7 @@
         </w:tc>
         <w:tc>
           <w:tcPr>
-            <w:tcW w:w="3959" w:type="dxa"/>
+            <w:tcW w:w="1420" w:type="dxa"/>
             <w:tcBorders>
               <w:left w:val="single" w:sz="4" w:space="0" w:color="000000"/>
               <w:bottom w:val="single" w:sz="4" w:space="0" w:color="000000"/>
@@ -2474,6 +2489,7 @@
             </w:pPr>
             <w:r>
               <w:rPr>
+                <w:rFonts w:ascii="Ubuntu" w:hAnsi="Ubuntu"/>
                 <w:b w:val="false"/>
                 <w:bCs w:val="false"/>
                 <w:i w:val="false"/>
@@ -2498,21 +2514,21 @@
         <w:pStyle w:val="TextBody"/>
         <w:rPr/>
       </w:pPr>
-      <w:bookmarkStart w:id="41" w:name="study-size-and-power"/>
+      <w:bookmarkStart w:id="61" w:name="study-size-and-power"/>
       <w:r>
         <w:rPr/>
         <w:t>Assuming a sensitivity of 89.6% and a specificity of 86.5%, the sample size calculated of 136 is sufficient to detect a prevalence of 20% in the target population, within the specified tolerance.</w:t>
       </w:r>
-      <w:bookmarkEnd w:id="41"/>
+      <w:bookmarkEnd w:id="61"/>
     </w:p>
     <w:p>
       <w:pPr>
         <w:pStyle w:val="Heading2"/>
         <w:rPr/>
       </w:pPr>
-      <w:bookmarkStart w:id="42" w:name="__RefHeading___Toc1610_1900350146"/>
-      <w:bookmarkStart w:id="43" w:name="statistical-packages"/>
-      <w:bookmarkEnd w:id="42"/>
+      <w:bookmarkStart w:id="62" w:name="__RefHeading___Toc500_3727948658"/>
+      <w:bookmarkStart w:id="63" w:name="statistical-packages"/>
+      <w:bookmarkEnd w:id="62"/>
       <w:r>
         <w:rPr/>
         <w:t>Statistical packages</w:t>
@@ -2547,8 +2563,8 @@
         <w:rPr/>
         <w:t xml:space="preserve"> package version 2.0.53.</w:t>
       </w:r>
-      <w:bookmarkEnd w:id="27"/>
-      <w:bookmarkEnd w:id="43"/>
+      <w:bookmarkEnd w:id="40"/>
+      <w:bookmarkEnd w:id="63"/>
     </w:p>
     <w:p>
       <w:pPr>
@@ -2560,7 +2576,6 @@
           <w:numId w:val="0"/>
         </w:numPr>
         <w:suppressAutoHyphens w:val="true"/>
-        <w:ind w:left="0" w:hanging="0"/>
         <w:jc w:val="left"/>
         <w:rPr/>
       </w:pPr>
@@ -2576,9 +2591,9 @@
         <w:pStyle w:val="Heading1"/>
         <w:rPr/>
       </w:pPr>
-      <w:bookmarkStart w:id="44" w:name="__RefHeading___Toc1612_1900350146"/>
-      <w:bookmarkStart w:id="45" w:name="observations-and-limitations"/>
-      <w:bookmarkEnd w:id="44"/>
+      <w:bookmarkStart w:id="64" w:name="__RefHeading___Toc502_3727948658"/>
+      <w:bookmarkStart w:id="65" w:name="observations-and-limitations"/>
+      <w:bookmarkEnd w:id="64"/>
       <w:r>
         <w:rPr/>
         <w:t>Observations and limitations</w:t>
@@ -2618,16 +2633,16 @@
         <w:rPr/>
         <w:t>) reporting guidelines have seen increasing adoption by scientific journals. All observational studies are recommended to be reported following the STROBE guideline (von Elm et al, 2014).</w:t>
       </w:r>
-      <w:bookmarkEnd w:id="45"/>
+      <w:bookmarkEnd w:id="65"/>
     </w:p>
     <w:p>
       <w:pPr>
         <w:pStyle w:val="Heading1"/>
         <w:rPr/>
       </w:pPr>
-      <w:bookmarkStart w:id="46" w:name="__RefHeading___Toc1614_1900350146"/>
-      <w:bookmarkStart w:id="47" w:name="references"/>
-      <w:bookmarkEnd w:id="46"/>
+      <w:bookmarkStart w:id="66" w:name="__RefHeading___Toc504_3727948658"/>
+      <w:bookmarkStart w:id="67" w:name="references"/>
+      <w:bookmarkEnd w:id="66"/>
       <w:r>
         <w:rPr/>
         <w:t>References</w:t>
@@ -2638,7 +2653,7 @@
         <w:pStyle w:val="Compact"/>
         <w:numPr>
           <w:ilvl w:val="0"/>
-          <w:numId w:val="16"/>
+          <w:numId w:val="6"/>
         </w:numPr>
         <w:rPr/>
       </w:pPr>
@@ -2664,7 +2679,7 @@
         <w:pStyle w:val="Compact"/>
         <w:numPr>
           <w:ilvl w:val="0"/>
-          <w:numId w:val="17"/>
+          <w:numId w:val="7"/>
         </w:numPr>
         <w:rPr/>
       </w:pPr>
@@ -2701,7 +2716,7 @@
         <w:pStyle w:val="Compact"/>
         <w:numPr>
           <w:ilvl w:val="0"/>
-          <w:numId w:val="18"/>
+          <w:numId w:val="8"/>
         </w:numPr>
         <w:rPr/>
       </w:pPr>
@@ -2727,7 +2742,7 @@
         <w:pStyle w:val="Compact"/>
         <w:numPr>
           <w:ilvl w:val="0"/>
-          <w:numId w:val="19"/>
+          <w:numId w:val="9"/>
         </w:numPr>
         <w:rPr/>
       </w:pPr>
@@ -2753,7 +2768,7 @@
         <w:pStyle w:val="Compact"/>
         <w:numPr>
           <w:ilvl w:val="0"/>
-          <w:numId w:val="20"/>
+          <w:numId w:val="10"/>
         </w:numPr>
         <w:rPr/>
       </w:pPr>
@@ -2773,15 +2788,16 @@
         <w:rPr/>
         <w:t>).</w:t>
       </w:r>
-      <w:bookmarkEnd w:id="47"/>
+      <w:bookmarkEnd w:id="67"/>
     </w:p>
     <w:p>
       <w:pPr>
         <w:pStyle w:val="Heading1"/>
         <w:rPr/>
       </w:pPr>
-      <w:bookmarkStart w:id="48" w:name="__RefHeading___Toc1616_1900350146"/>
-      <w:bookmarkEnd w:id="48"/>
+      <w:bookmarkStart w:id="68" w:name="__RefHeading___Toc506_3727948658"/>
+      <w:bookmarkStart w:id="69" w:name="appendix"/>
+      <w:bookmarkEnd w:id="68"/>
       <w:r>
         <w:rPr/>
         <w:t>Appendix</w:t>
@@ -2802,8 +2818,9 @@
         <w:pStyle w:val="Heading2"/>
         <w:rPr/>
       </w:pPr>
-      <w:bookmarkStart w:id="49" w:name="__RefHeading___Toc1618_1900350146"/>
-      <w:bookmarkEnd w:id="49"/>
+      <w:bookmarkStart w:id="70" w:name="__RefHeading___Toc508_3727948658"/>
+      <w:bookmarkStart w:id="71" w:name="availability"/>
+      <w:bookmarkEnd w:id="70"/>
       <w:r>
         <w:rPr/>
         <w:t>Availability</w:t>
@@ -2836,8 +2853,8 @@
         <w:rPr/>
       </w:pPr>
       <w:hyperlink r:id="rId8">
-        <w:bookmarkStart w:id="50" w:name="appendix"/>
-        <w:bookmarkStart w:id="51" w:name="availability"/>
+        <w:bookmarkStart w:id="72" w:name="appendix"/>
+        <w:bookmarkStart w:id="73" w:name="availability"/>
         <w:r>
           <w:rPr>
             <w:rStyle w:val="InternetLink"/>
@@ -2845,8 +2862,8 @@
           <w:t>https://philsf-biostat.github.io/SAR-2022-036-TV/</w:t>
         </w:r>
       </w:hyperlink>
-      <w:bookmarkEnd w:id="50"/>
-      <w:bookmarkEnd w:id="51"/>
+      <w:bookmarkEnd w:id="72"/>
+      <w:bookmarkEnd w:id="73"/>
     </w:p>
     <w:sectPr>
       <w:headerReference w:type="default" r:id="rId9"/>
@@ -2893,7 +2910,7 @@
             <wp:inline distT="0" distB="0" distL="0" distR="0">
               <wp:extent cx="6135370" cy="34290"/>
               <wp:effectExtent l="0" t="0" r="0" b="0"/>
-              <wp:docPr id="4" name="Shape4"/>
+              <wp:docPr id="4" name="Shape5"/>
               <a:graphic xmlns:a="http://schemas.openxmlformats.org/drawingml/2006/main">
                 <a:graphicData uri="http://schemas.microsoft.com/office/word/2010/wordprocessingShape">
                   <wps:wsp>
@@ -2930,7 +2947,7 @@
         </mc:Choice>
         <mc:Fallback>
           <w:pict>
-            <v:rect id="shape_0" ID="Shape4" path="m0,0l-2147483645,0l-2147483645,-2147483646l0,-2147483646xe" fillcolor="white" stroked="t" o:allowincell="f" style="position:absolute;margin-left:0pt;margin-top:-2.75pt;width:483.05pt;height:2.65pt;mso-wrap-style:none;v-text-anchor:middle;mso-position-vertical:top">
+            <v:rect id="shape_0" ID="Shape5" path="m0,0l-2147483645,0l-2147483645,-2147483646l0,-2147483646xe" fillcolor="white" stroked="t" o:allowincell="f" style="position:absolute;margin-left:0pt;margin-top:-2.75pt;width:483.05pt;height:2.65pt;mso-wrap-style:none;v-text-anchor:middle;mso-position-vertical:top">
               <v:fill o:detectmouseclick="t" type="solid" color2="black"/>
               <v:stroke color="black" joinstyle="round" endcap="flat"/>
               <w10:wrap type="square"/>
@@ -2959,8 +2976,8 @@
       <w:gridCol w:w="1633"/>
       <w:gridCol w:w="194"/>
       <w:gridCol w:w="974"/>
-      <w:gridCol w:w="202"/>
-      <w:gridCol w:w="637"/>
+      <w:gridCol w:w="200"/>
+      <w:gridCol w:w="639"/>
       <w:gridCol w:w="183"/>
       <w:gridCol w:w="1059"/>
     </w:tblGrid>
@@ -3240,7 +3257,7 @@
       </w:tc>
       <w:tc>
         <w:tcPr>
-          <w:tcW w:w="202" w:type="dxa"/>
+          <w:tcW w:w="200" w:type="dxa"/>
           <w:tcBorders/>
           <w:vAlign w:val="center"/>
         </w:tcPr>
@@ -3262,7 +3279,7 @@
       </w:tc>
       <w:tc>
         <w:tcPr>
-          <w:tcW w:w="637" w:type="dxa"/>
+          <w:tcW w:w="639" w:type="dxa"/>
           <w:tcBorders/>
           <w:vAlign w:val="center"/>
         </w:tcPr>
@@ -3453,7 +3470,7 @@
             <w:rPr>
               <w:lang w:val="en-US" w:eastAsia="en-US" w:bidi="ar-SA"/>
             </w:rPr>
-            <w:t>3</w:t>
+            <w:t>5</w:t>
           </w:r>
           <w:r>
             <w:rPr>
@@ -3667,7 +3684,7 @@
             <wp:inline distT="0" distB="0" distL="0" distR="0">
               <wp:extent cx="6135370" cy="34290"/>
               <wp:effectExtent l="0" t="0" r="0" b="0"/>
-              <wp:docPr id="3" name="Shape3"/>
+              <wp:docPr id="3" name="Shape4"/>
               <a:graphic xmlns:a="http://schemas.openxmlformats.org/drawingml/2006/main">
                 <a:graphicData uri="http://schemas.microsoft.com/office/word/2010/wordprocessingShape">
                   <wps:wsp>
@@ -3704,7 +3721,7 @@
         </mc:Choice>
         <mc:Fallback>
           <w:pict>
-            <v:rect id="shape_0" ID="Shape3" path="m0,0l-2147483645,0l-2147483645,-2147483646l0,-2147483646xe" fillcolor="white" stroked="t" o:allowincell="f" style="position:absolute;margin-left:0pt;margin-top:-2.75pt;width:483.05pt;height:2.65pt;mso-wrap-style:none;v-text-anchor:middle;mso-position-vertical:top">
+            <v:rect id="shape_0" ID="Shape4" path="m0,0l-2147483645,0l-2147483645,-2147483646l0,-2147483646xe" fillcolor="white" stroked="t" o:allowincell="f" style="position:absolute;margin-left:0pt;margin-top:-2.75pt;width:483.05pt;height:2.65pt;mso-wrap-style:none;v-text-anchor:middle;mso-position-vertical:top">
               <v:fill o:detectmouseclick="t" type="solid" color2="black"/>
               <v:stroke color="black" joinstyle="round" endcap="flat"/>
               <w10:wrap type="square"/>
@@ -4104,907 +4121,6 @@
   </w:abstractNum>
   <w:abstractNum w:abstractNumId="4">
     <w:lvl w:ilvl="0">
-      <w:start w:val="1"/>
-      <w:numFmt w:val="decimal"/>
-      <w:lvlText w:val="%1."/>
-      <w:lvlJc w:val="left"/>
-      <w:pPr>
-        <w:tabs>
-          <w:tab w:val="num" w:pos="0"/>
-        </w:tabs>
-        <w:ind w:left="720" w:hanging="480"/>
-      </w:pPr>
-      <w:rPr/>
-    </w:lvl>
-    <w:lvl w:ilvl="1">
-      <w:start w:val="1"/>
-      <w:numFmt w:val="decimal"/>
-      <w:lvlText w:val="%2."/>
-      <w:lvlJc w:val="left"/>
-      <w:pPr>
-        <w:tabs>
-          <w:tab w:val="num" w:pos="0"/>
-        </w:tabs>
-        <w:ind w:left="1440" w:hanging="480"/>
-      </w:pPr>
-      <w:rPr/>
-    </w:lvl>
-    <w:lvl w:ilvl="2">
-      <w:start w:val="1"/>
-      <w:numFmt w:val="decimal"/>
-      <w:lvlText w:val="%3."/>
-      <w:lvlJc w:val="left"/>
-      <w:pPr>
-        <w:tabs>
-          <w:tab w:val="num" w:pos="0"/>
-        </w:tabs>
-        <w:ind w:left="2160" w:hanging="480"/>
-      </w:pPr>
-      <w:rPr/>
-    </w:lvl>
-    <w:lvl w:ilvl="3">
-      <w:start w:val="1"/>
-      <w:numFmt w:val="decimal"/>
-      <w:lvlText w:val="%4."/>
-      <w:lvlJc w:val="left"/>
-      <w:pPr>
-        <w:tabs>
-          <w:tab w:val="num" w:pos="0"/>
-        </w:tabs>
-        <w:ind w:left="2880" w:hanging="480"/>
-      </w:pPr>
-      <w:rPr/>
-    </w:lvl>
-    <w:lvl w:ilvl="4">
-      <w:start w:val="1"/>
-      <w:numFmt w:val="decimal"/>
-      <w:lvlText w:val="%5."/>
-      <w:lvlJc w:val="left"/>
-      <w:pPr>
-        <w:tabs>
-          <w:tab w:val="num" w:pos="0"/>
-        </w:tabs>
-        <w:ind w:left="3600" w:hanging="480"/>
-      </w:pPr>
-      <w:rPr/>
-    </w:lvl>
-    <w:lvl w:ilvl="5">
-      <w:start w:val="1"/>
-      <w:numFmt w:val="decimal"/>
-      <w:lvlText w:val="%6."/>
-      <w:lvlJc w:val="left"/>
-      <w:pPr>
-        <w:tabs>
-          <w:tab w:val="num" w:pos="0"/>
-        </w:tabs>
-        <w:ind w:left="4320" w:hanging="480"/>
-      </w:pPr>
-      <w:rPr/>
-    </w:lvl>
-    <w:lvl w:ilvl="6">
-      <w:start w:val="1"/>
-      <w:numFmt w:val="decimal"/>
-      <w:lvlText w:val="%7."/>
-      <w:lvlJc w:val="left"/>
-      <w:pPr>
-        <w:tabs>
-          <w:tab w:val="num" w:pos="0"/>
-        </w:tabs>
-        <w:ind w:left="5040" w:hanging="480"/>
-      </w:pPr>
-      <w:rPr/>
-    </w:lvl>
-    <w:lvl w:ilvl="7">
-      <w:start w:val="1"/>
-      <w:numFmt w:val="decimal"/>
-      <w:lvlText w:val="%8."/>
-      <w:lvlJc w:val="left"/>
-      <w:pPr>
-        <w:tabs>
-          <w:tab w:val="num" w:pos="0"/>
-        </w:tabs>
-        <w:ind w:left="5760" w:hanging="480"/>
-      </w:pPr>
-      <w:rPr/>
-    </w:lvl>
-    <w:lvl w:ilvl="8">
-      <w:start w:val="1"/>
-      <w:numFmt w:val="decimal"/>
-      <w:lvlText w:val="%9."/>
-      <w:lvlJc w:val="left"/>
-      <w:pPr>
-        <w:tabs>
-          <w:tab w:val="num" w:pos="0"/>
-        </w:tabs>
-        <w:ind w:left="6480" w:hanging="480"/>
-      </w:pPr>
-      <w:rPr/>
-    </w:lvl>
-  </w:abstractNum>
-  <w:abstractNum w:abstractNumId="5">
-    <w:lvl w:ilvl="0">
-      <w:start w:val="1"/>
-      <w:numFmt w:val="decimal"/>
-      <w:lvlText w:val="%1."/>
-      <w:lvlJc w:val="left"/>
-      <w:pPr>
-        <w:tabs>
-          <w:tab w:val="num" w:pos="0"/>
-        </w:tabs>
-        <w:ind w:left="720" w:hanging="480"/>
-      </w:pPr>
-      <w:rPr/>
-    </w:lvl>
-    <w:lvl w:ilvl="1">
-      <w:start w:val="1"/>
-      <w:numFmt w:val="decimal"/>
-      <w:lvlText w:val="%2."/>
-      <w:lvlJc w:val="left"/>
-      <w:pPr>
-        <w:tabs>
-          <w:tab w:val="num" w:pos="0"/>
-        </w:tabs>
-        <w:ind w:left="1440" w:hanging="480"/>
-      </w:pPr>
-      <w:rPr/>
-    </w:lvl>
-    <w:lvl w:ilvl="2">
-      <w:start w:val="1"/>
-      <w:numFmt w:val="decimal"/>
-      <w:lvlText w:val="%3."/>
-      <w:lvlJc w:val="left"/>
-      <w:pPr>
-        <w:tabs>
-          <w:tab w:val="num" w:pos="0"/>
-        </w:tabs>
-        <w:ind w:left="2160" w:hanging="480"/>
-      </w:pPr>
-      <w:rPr/>
-    </w:lvl>
-    <w:lvl w:ilvl="3">
-      <w:start w:val="1"/>
-      <w:numFmt w:val="decimal"/>
-      <w:lvlText w:val="%4."/>
-      <w:lvlJc w:val="left"/>
-      <w:pPr>
-        <w:tabs>
-          <w:tab w:val="num" w:pos="0"/>
-        </w:tabs>
-        <w:ind w:left="2880" w:hanging="480"/>
-      </w:pPr>
-      <w:rPr/>
-    </w:lvl>
-    <w:lvl w:ilvl="4">
-      <w:start w:val="1"/>
-      <w:numFmt w:val="decimal"/>
-      <w:lvlText w:val="%5."/>
-      <w:lvlJc w:val="left"/>
-      <w:pPr>
-        <w:tabs>
-          <w:tab w:val="num" w:pos="0"/>
-        </w:tabs>
-        <w:ind w:left="3600" w:hanging="480"/>
-      </w:pPr>
-      <w:rPr/>
-    </w:lvl>
-    <w:lvl w:ilvl="5">
-      <w:start w:val="1"/>
-      <w:numFmt w:val="decimal"/>
-      <w:lvlText w:val="%6."/>
-      <w:lvlJc w:val="left"/>
-      <w:pPr>
-        <w:tabs>
-          <w:tab w:val="num" w:pos="0"/>
-        </w:tabs>
-        <w:ind w:left="4320" w:hanging="480"/>
-      </w:pPr>
-      <w:rPr/>
-    </w:lvl>
-    <w:lvl w:ilvl="6">
-      <w:start w:val="1"/>
-      <w:numFmt w:val="decimal"/>
-      <w:lvlText w:val="%7."/>
-      <w:lvlJc w:val="left"/>
-      <w:pPr>
-        <w:tabs>
-          <w:tab w:val="num" w:pos="0"/>
-        </w:tabs>
-        <w:ind w:left="5040" w:hanging="480"/>
-      </w:pPr>
-      <w:rPr/>
-    </w:lvl>
-    <w:lvl w:ilvl="7">
-      <w:start w:val="1"/>
-      <w:numFmt w:val="decimal"/>
-      <w:lvlText w:val="%8."/>
-      <w:lvlJc w:val="left"/>
-      <w:pPr>
-        <w:tabs>
-          <w:tab w:val="num" w:pos="0"/>
-        </w:tabs>
-        <w:ind w:left="5760" w:hanging="480"/>
-      </w:pPr>
-      <w:rPr/>
-    </w:lvl>
-    <w:lvl w:ilvl="8">
-      <w:start w:val="1"/>
-      <w:numFmt w:val="decimal"/>
-      <w:lvlText w:val="%9."/>
-      <w:lvlJc w:val="left"/>
-      <w:pPr>
-        <w:tabs>
-          <w:tab w:val="num" w:pos="0"/>
-        </w:tabs>
-        <w:ind w:left="6480" w:hanging="480"/>
-      </w:pPr>
-      <w:rPr/>
-    </w:lvl>
-  </w:abstractNum>
-  <w:abstractNum w:abstractNumId="6">
-    <w:lvl w:ilvl="0">
-      <w:start w:val="1"/>
-      <w:numFmt w:val="decimal"/>
-      <w:lvlText w:val="%1."/>
-      <w:lvlJc w:val="left"/>
-      <w:pPr>
-        <w:tabs>
-          <w:tab w:val="num" w:pos="0"/>
-        </w:tabs>
-        <w:ind w:left="720" w:hanging="480"/>
-      </w:pPr>
-      <w:rPr/>
-    </w:lvl>
-    <w:lvl w:ilvl="1">
-      <w:start w:val="1"/>
-      <w:numFmt w:val="decimal"/>
-      <w:lvlText w:val="%2."/>
-      <w:lvlJc w:val="left"/>
-      <w:pPr>
-        <w:tabs>
-          <w:tab w:val="num" w:pos="0"/>
-        </w:tabs>
-        <w:ind w:left="1440" w:hanging="480"/>
-      </w:pPr>
-      <w:rPr/>
-    </w:lvl>
-    <w:lvl w:ilvl="2">
-      <w:start w:val="1"/>
-      <w:numFmt w:val="decimal"/>
-      <w:lvlText w:val="%3."/>
-      <w:lvlJc w:val="left"/>
-      <w:pPr>
-        <w:tabs>
-          <w:tab w:val="num" w:pos="0"/>
-        </w:tabs>
-        <w:ind w:left="2160" w:hanging="480"/>
-      </w:pPr>
-      <w:rPr/>
-    </w:lvl>
-    <w:lvl w:ilvl="3">
-      <w:start w:val="1"/>
-      <w:numFmt w:val="decimal"/>
-      <w:lvlText w:val="%4."/>
-      <w:lvlJc w:val="left"/>
-      <w:pPr>
-        <w:tabs>
-          <w:tab w:val="num" w:pos="0"/>
-        </w:tabs>
-        <w:ind w:left="2880" w:hanging="480"/>
-      </w:pPr>
-      <w:rPr/>
-    </w:lvl>
-    <w:lvl w:ilvl="4">
-      <w:start w:val="1"/>
-      <w:numFmt w:val="decimal"/>
-      <w:lvlText w:val="%5."/>
-      <w:lvlJc w:val="left"/>
-      <w:pPr>
-        <w:tabs>
-          <w:tab w:val="num" w:pos="0"/>
-        </w:tabs>
-        <w:ind w:left="3600" w:hanging="480"/>
-      </w:pPr>
-      <w:rPr/>
-    </w:lvl>
-    <w:lvl w:ilvl="5">
-      <w:start w:val="1"/>
-      <w:numFmt w:val="decimal"/>
-      <w:lvlText w:val="%6."/>
-      <w:lvlJc w:val="left"/>
-      <w:pPr>
-        <w:tabs>
-          <w:tab w:val="num" w:pos="0"/>
-        </w:tabs>
-        <w:ind w:left="4320" w:hanging="480"/>
-      </w:pPr>
-      <w:rPr/>
-    </w:lvl>
-    <w:lvl w:ilvl="6">
-      <w:start w:val="1"/>
-      <w:numFmt w:val="decimal"/>
-      <w:lvlText w:val="%7."/>
-      <w:lvlJc w:val="left"/>
-      <w:pPr>
-        <w:tabs>
-          <w:tab w:val="num" w:pos="0"/>
-        </w:tabs>
-        <w:ind w:left="5040" w:hanging="480"/>
-      </w:pPr>
-      <w:rPr/>
-    </w:lvl>
-    <w:lvl w:ilvl="7">
-      <w:start w:val="1"/>
-      <w:numFmt w:val="decimal"/>
-      <w:lvlText w:val="%8."/>
-      <w:lvlJc w:val="left"/>
-      <w:pPr>
-        <w:tabs>
-          <w:tab w:val="num" w:pos="0"/>
-        </w:tabs>
-        <w:ind w:left="5760" w:hanging="480"/>
-      </w:pPr>
-      <w:rPr/>
-    </w:lvl>
-    <w:lvl w:ilvl="8">
-      <w:start w:val="1"/>
-      <w:numFmt w:val="decimal"/>
-      <w:lvlText w:val="%9."/>
-      <w:lvlJc w:val="left"/>
-      <w:pPr>
-        <w:tabs>
-          <w:tab w:val="num" w:pos="0"/>
-        </w:tabs>
-        <w:ind w:left="6480" w:hanging="480"/>
-      </w:pPr>
-      <w:rPr/>
-    </w:lvl>
-  </w:abstractNum>
-  <w:abstractNum w:abstractNumId="7">
-    <w:lvl w:ilvl="0">
-      <w:numFmt w:val="bullet"/>
-      <w:lvlText w:val=""/>
-      <w:lvlJc w:val="left"/>
-      <w:pPr>
-        <w:tabs>
-          <w:tab w:val="num" w:pos="0"/>
-        </w:tabs>
-        <w:ind w:left="720" w:hanging="480"/>
-      </w:pPr>
-      <w:rPr>
-        <w:rFonts w:ascii="Symbol" w:hAnsi="Symbol" w:cs="Symbol" w:hint="default"/>
-      </w:rPr>
-    </w:lvl>
-    <w:lvl w:ilvl="1">
-      <w:start w:val="0"/>
-      <w:numFmt w:val="bullet"/>
-      <w:lvlText w:val=""/>
-      <w:lvlJc w:val="left"/>
-      <w:pPr>
-        <w:tabs>
-          <w:tab w:val="num" w:pos="0"/>
-        </w:tabs>
-        <w:ind w:left="1440" w:hanging="480"/>
-      </w:pPr>
-      <w:rPr>
-        <w:rFonts w:ascii="Symbol" w:hAnsi="Symbol" w:cs="Symbol" w:hint="default"/>
-      </w:rPr>
-    </w:lvl>
-    <w:lvl w:ilvl="2">
-      <w:start w:val="0"/>
-      <w:numFmt w:val="bullet"/>
-      <w:lvlText w:val=""/>
-      <w:lvlJc w:val="left"/>
-      <w:pPr>
-        <w:tabs>
-          <w:tab w:val="num" w:pos="0"/>
-        </w:tabs>
-        <w:ind w:left="2160" w:hanging="480"/>
-      </w:pPr>
-      <w:rPr>
-        <w:rFonts w:ascii="Symbol" w:hAnsi="Symbol" w:cs="Symbol" w:hint="default"/>
-      </w:rPr>
-    </w:lvl>
-    <w:lvl w:ilvl="3">
-      <w:start w:val="0"/>
-      <w:numFmt w:val="bullet"/>
-      <w:lvlText w:val=""/>
-      <w:lvlJc w:val="left"/>
-      <w:pPr>
-        <w:tabs>
-          <w:tab w:val="num" w:pos="0"/>
-        </w:tabs>
-        <w:ind w:left="2880" w:hanging="480"/>
-      </w:pPr>
-      <w:rPr>
-        <w:rFonts w:ascii="Symbol" w:hAnsi="Symbol" w:cs="Symbol" w:hint="default"/>
-      </w:rPr>
-    </w:lvl>
-    <w:lvl w:ilvl="4">
-      <w:start w:val="0"/>
-      <w:numFmt w:val="bullet"/>
-      <w:lvlText w:val=""/>
-      <w:lvlJc w:val="left"/>
-      <w:pPr>
-        <w:tabs>
-          <w:tab w:val="num" w:pos="0"/>
-        </w:tabs>
-        <w:ind w:left="3600" w:hanging="480"/>
-      </w:pPr>
-      <w:rPr>
-        <w:rFonts w:ascii="Symbol" w:hAnsi="Symbol" w:cs="Symbol" w:hint="default"/>
-      </w:rPr>
-    </w:lvl>
-    <w:lvl w:ilvl="5">
-      <w:start w:val="0"/>
-      <w:numFmt w:val="bullet"/>
-      <w:lvlText w:val=""/>
-      <w:lvlJc w:val="left"/>
-      <w:pPr>
-        <w:tabs>
-          <w:tab w:val="num" w:pos="0"/>
-        </w:tabs>
-        <w:ind w:left="4320" w:hanging="480"/>
-      </w:pPr>
-      <w:rPr>
-        <w:rFonts w:ascii="Symbol" w:hAnsi="Symbol" w:cs="Symbol" w:hint="default"/>
-      </w:rPr>
-    </w:lvl>
-    <w:lvl w:ilvl="6">
-      <w:start w:val="0"/>
-      <w:numFmt w:val="bullet"/>
-      <w:lvlText w:val=""/>
-      <w:lvlJc w:val="left"/>
-      <w:pPr>
-        <w:tabs>
-          <w:tab w:val="num" w:pos="0"/>
-        </w:tabs>
-        <w:ind w:left="5040" w:hanging="480"/>
-      </w:pPr>
-      <w:rPr>
-        <w:rFonts w:ascii="Symbol" w:hAnsi="Symbol" w:cs="Symbol" w:hint="default"/>
-      </w:rPr>
-    </w:lvl>
-    <w:lvl w:ilvl="7">
-      <w:start w:val="0"/>
-      <w:numFmt w:val="bullet"/>
-      <w:lvlText w:val=""/>
-      <w:lvlJc w:val="left"/>
-      <w:pPr>
-        <w:tabs>
-          <w:tab w:val="num" w:pos="0"/>
-        </w:tabs>
-        <w:ind w:left="5760" w:hanging="480"/>
-      </w:pPr>
-      <w:rPr>
-        <w:rFonts w:ascii="Symbol" w:hAnsi="Symbol" w:cs="Symbol" w:hint="default"/>
-      </w:rPr>
-    </w:lvl>
-    <w:lvl w:ilvl="8">
-      <w:start w:val="0"/>
-      <w:numFmt w:val="bullet"/>
-      <w:lvlText w:val=""/>
-      <w:lvlJc w:val="left"/>
-      <w:pPr>
-        <w:tabs>
-          <w:tab w:val="num" w:pos="0"/>
-        </w:tabs>
-        <w:ind w:left="6480" w:hanging="480"/>
-      </w:pPr>
-      <w:rPr>
-        <w:rFonts w:ascii="Symbol" w:hAnsi="Symbol" w:cs="Symbol" w:hint="default"/>
-      </w:rPr>
-    </w:lvl>
-  </w:abstractNum>
-  <w:abstractNum w:abstractNumId="8">
-    <w:lvl w:ilvl="0">
-      <w:numFmt w:val="bullet"/>
-      <w:lvlText w:val=""/>
-      <w:lvlJc w:val="left"/>
-      <w:pPr>
-        <w:tabs>
-          <w:tab w:val="num" w:pos="0"/>
-        </w:tabs>
-        <w:ind w:left="720" w:hanging="480"/>
-      </w:pPr>
-      <w:rPr>
-        <w:rFonts w:ascii="Symbol" w:hAnsi="Symbol" w:cs="Symbol" w:hint="default"/>
-      </w:rPr>
-    </w:lvl>
-    <w:lvl w:ilvl="1">
-      <w:start w:val="0"/>
-      <w:numFmt w:val="bullet"/>
-      <w:lvlText w:val=""/>
-      <w:lvlJc w:val="left"/>
-      <w:pPr>
-        <w:tabs>
-          <w:tab w:val="num" w:pos="0"/>
-        </w:tabs>
-        <w:ind w:left="1440" w:hanging="480"/>
-      </w:pPr>
-      <w:rPr>
-        <w:rFonts w:ascii="Symbol" w:hAnsi="Symbol" w:cs="Symbol" w:hint="default"/>
-      </w:rPr>
-    </w:lvl>
-    <w:lvl w:ilvl="2">
-      <w:start w:val="0"/>
-      <w:numFmt w:val="bullet"/>
-      <w:lvlText w:val=""/>
-      <w:lvlJc w:val="left"/>
-      <w:pPr>
-        <w:tabs>
-          <w:tab w:val="num" w:pos="0"/>
-        </w:tabs>
-        <w:ind w:left="2160" w:hanging="480"/>
-      </w:pPr>
-      <w:rPr>
-        <w:rFonts w:ascii="Symbol" w:hAnsi="Symbol" w:cs="Symbol" w:hint="default"/>
-      </w:rPr>
-    </w:lvl>
-    <w:lvl w:ilvl="3">
-      <w:start w:val="0"/>
-      <w:numFmt w:val="bullet"/>
-      <w:lvlText w:val=""/>
-      <w:lvlJc w:val="left"/>
-      <w:pPr>
-        <w:tabs>
-          <w:tab w:val="num" w:pos="0"/>
-        </w:tabs>
-        <w:ind w:left="2880" w:hanging="480"/>
-      </w:pPr>
-      <w:rPr>
-        <w:rFonts w:ascii="Symbol" w:hAnsi="Symbol" w:cs="Symbol" w:hint="default"/>
-      </w:rPr>
-    </w:lvl>
-    <w:lvl w:ilvl="4">
-      <w:start w:val="0"/>
-      <w:numFmt w:val="bullet"/>
-      <w:lvlText w:val=""/>
-      <w:lvlJc w:val="left"/>
-      <w:pPr>
-        <w:tabs>
-          <w:tab w:val="num" w:pos="0"/>
-        </w:tabs>
-        <w:ind w:left="3600" w:hanging="480"/>
-      </w:pPr>
-      <w:rPr>
-        <w:rFonts w:ascii="Symbol" w:hAnsi="Symbol" w:cs="Symbol" w:hint="default"/>
-      </w:rPr>
-    </w:lvl>
-    <w:lvl w:ilvl="5">
-      <w:start w:val="0"/>
-      <w:numFmt w:val="bullet"/>
-      <w:lvlText w:val=""/>
-      <w:lvlJc w:val="left"/>
-      <w:pPr>
-        <w:tabs>
-          <w:tab w:val="num" w:pos="0"/>
-        </w:tabs>
-        <w:ind w:left="4320" w:hanging="480"/>
-      </w:pPr>
-      <w:rPr>
-        <w:rFonts w:ascii="Symbol" w:hAnsi="Symbol" w:cs="Symbol" w:hint="default"/>
-      </w:rPr>
-    </w:lvl>
-    <w:lvl w:ilvl="6">
-      <w:start w:val="0"/>
-      <w:numFmt w:val="bullet"/>
-      <w:lvlText w:val=""/>
-      <w:lvlJc w:val="left"/>
-      <w:pPr>
-        <w:tabs>
-          <w:tab w:val="num" w:pos="0"/>
-        </w:tabs>
-        <w:ind w:left="5040" w:hanging="480"/>
-      </w:pPr>
-      <w:rPr>
-        <w:rFonts w:ascii="Symbol" w:hAnsi="Symbol" w:cs="Symbol" w:hint="default"/>
-      </w:rPr>
-    </w:lvl>
-    <w:lvl w:ilvl="7">
-      <w:start w:val="0"/>
-      <w:numFmt w:val="bullet"/>
-      <w:lvlText w:val=""/>
-      <w:lvlJc w:val="left"/>
-      <w:pPr>
-        <w:tabs>
-          <w:tab w:val="num" w:pos="0"/>
-        </w:tabs>
-        <w:ind w:left="5760" w:hanging="480"/>
-      </w:pPr>
-      <w:rPr>
-        <w:rFonts w:ascii="Symbol" w:hAnsi="Symbol" w:cs="Symbol" w:hint="default"/>
-      </w:rPr>
-    </w:lvl>
-    <w:lvl w:ilvl="8">
-      <w:start w:val="0"/>
-      <w:numFmt w:val="bullet"/>
-      <w:lvlText w:val=""/>
-      <w:lvlJc w:val="left"/>
-      <w:pPr>
-        <w:tabs>
-          <w:tab w:val="num" w:pos="0"/>
-        </w:tabs>
-        <w:ind w:left="6480" w:hanging="480"/>
-      </w:pPr>
-      <w:rPr>
-        <w:rFonts w:ascii="Symbol" w:hAnsi="Symbol" w:cs="Symbol" w:hint="default"/>
-      </w:rPr>
-    </w:lvl>
-  </w:abstractNum>
-  <w:abstractNum w:abstractNumId="9">
-    <w:lvl w:ilvl="0">
-      <w:numFmt w:val="bullet"/>
-      <w:lvlText w:val=""/>
-      <w:lvlJc w:val="left"/>
-      <w:pPr>
-        <w:tabs>
-          <w:tab w:val="num" w:pos="0"/>
-        </w:tabs>
-        <w:ind w:left="720" w:hanging="480"/>
-      </w:pPr>
-      <w:rPr>
-        <w:rFonts w:ascii="Symbol" w:hAnsi="Symbol" w:cs="Symbol" w:hint="default"/>
-      </w:rPr>
-    </w:lvl>
-    <w:lvl w:ilvl="1">
-      <w:start w:val="0"/>
-      <w:numFmt w:val="bullet"/>
-      <w:lvlText w:val=""/>
-      <w:lvlJc w:val="left"/>
-      <w:pPr>
-        <w:tabs>
-          <w:tab w:val="num" w:pos="0"/>
-        </w:tabs>
-        <w:ind w:left="1440" w:hanging="480"/>
-      </w:pPr>
-      <w:rPr>
-        <w:rFonts w:ascii="Symbol" w:hAnsi="Symbol" w:cs="Symbol" w:hint="default"/>
-      </w:rPr>
-    </w:lvl>
-    <w:lvl w:ilvl="2">
-      <w:start w:val="0"/>
-      <w:numFmt w:val="bullet"/>
-      <w:lvlText w:val=""/>
-      <w:lvlJc w:val="left"/>
-      <w:pPr>
-        <w:tabs>
-          <w:tab w:val="num" w:pos="0"/>
-        </w:tabs>
-        <w:ind w:left="2160" w:hanging="480"/>
-      </w:pPr>
-      <w:rPr>
-        <w:rFonts w:ascii="Symbol" w:hAnsi="Symbol" w:cs="Symbol" w:hint="default"/>
-      </w:rPr>
-    </w:lvl>
-    <w:lvl w:ilvl="3">
-      <w:start w:val="0"/>
-      <w:numFmt w:val="bullet"/>
-      <w:lvlText w:val=""/>
-      <w:lvlJc w:val="left"/>
-      <w:pPr>
-        <w:tabs>
-          <w:tab w:val="num" w:pos="0"/>
-        </w:tabs>
-        <w:ind w:left="2880" w:hanging="480"/>
-      </w:pPr>
-      <w:rPr>
-        <w:rFonts w:ascii="Symbol" w:hAnsi="Symbol" w:cs="Symbol" w:hint="default"/>
-      </w:rPr>
-    </w:lvl>
-    <w:lvl w:ilvl="4">
-      <w:start w:val="0"/>
-      <w:numFmt w:val="bullet"/>
-      <w:lvlText w:val=""/>
-      <w:lvlJc w:val="left"/>
-      <w:pPr>
-        <w:tabs>
-          <w:tab w:val="num" w:pos="0"/>
-        </w:tabs>
-        <w:ind w:left="3600" w:hanging="480"/>
-      </w:pPr>
-      <w:rPr>
-        <w:rFonts w:ascii="Symbol" w:hAnsi="Symbol" w:cs="Symbol" w:hint="default"/>
-      </w:rPr>
-    </w:lvl>
-    <w:lvl w:ilvl="5">
-      <w:start w:val="0"/>
-      <w:numFmt w:val="bullet"/>
-      <w:lvlText w:val=""/>
-      <w:lvlJc w:val="left"/>
-      <w:pPr>
-        <w:tabs>
-          <w:tab w:val="num" w:pos="0"/>
-        </w:tabs>
-        <w:ind w:left="4320" w:hanging="480"/>
-      </w:pPr>
-      <w:rPr>
-        <w:rFonts w:ascii="Symbol" w:hAnsi="Symbol" w:cs="Symbol" w:hint="default"/>
-      </w:rPr>
-    </w:lvl>
-    <w:lvl w:ilvl="6">
-      <w:start w:val="0"/>
-      <w:numFmt w:val="bullet"/>
-      <w:lvlText w:val=""/>
-      <w:lvlJc w:val="left"/>
-      <w:pPr>
-        <w:tabs>
-          <w:tab w:val="num" w:pos="0"/>
-        </w:tabs>
-        <w:ind w:left="5040" w:hanging="480"/>
-      </w:pPr>
-      <w:rPr>
-        <w:rFonts w:ascii="Symbol" w:hAnsi="Symbol" w:cs="Symbol" w:hint="default"/>
-      </w:rPr>
-    </w:lvl>
-    <w:lvl w:ilvl="7">
-      <w:start w:val="0"/>
-      <w:numFmt w:val="bullet"/>
-      <w:lvlText w:val=""/>
-      <w:lvlJc w:val="left"/>
-      <w:pPr>
-        <w:tabs>
-          <w:tab w:val="num" w:pos="0"/>
-        </w:tabs>
-        <w:ind w:left="5760" w:hanging="480"/>
-      </w:pPr>
-      <w:rPr>
-        <w:rFonts w:ascii="Symbol" w:hAnsi="Symbol" w:cs="Symbol" w:hint="default"/>
-      </w:rPr>
-    </w:lvl>
-    <w:lvl w:ilvl="8">
-      <w:start w:val="0"/>
-      <w:numFmt w:val="bullet"/>
-      <w:lvlText w:val=""/>
-      <w:lvlJc w:val="left"/>
-      <w:pPr>
-        <w:tabs>
-          <w:tab w:val="num" w:pos="0"/>
-        </w:tabs>
-        <w:ind w:left="6480" w:hanging="480"/>
-      </w:pPr>
-      <w:rPr>
-        <w:rFonts w:ascii="Symbol" w:hAnsi="Symbol" w:cs="Symbol" w:hint="default"/>
-      </w:rPr>
-    </w:lvl>
-  </w:abstractNum>
-  <w:abstractNum w:abstractNumId="10">
-    <w:lvl w:ilvl="0">
-      <w:numFmt w:val="bullet"/>
-      <w:lvlText w:val=""/>
-      <w:lvlJc w:val="left"/>
-      <w:pPr>
-        <w:tabs>
-          <w:tab w:val="num" w:pos="0"/>
-        </w:tabs>
-        <w:ind w:left="720" w:hanging="480"/>
-      </w:pPr>
-      <w:rPr>
-        <w:rFonts w:ascii="Symbol" w:hAnsi="Symbol" w:cs="Symbol" w:hint="default"/>
-      </w:rPr>
-    </w:lvl>
-    <w:lvl w:ilvl="1">
-      <w:start w:val="0"/>
-      <w:numFmt w:val="bullet"/>
-      <w:lvlText w:val=""/>
-      <w:lvlJc w:val="left"/>
-      <w:pPr>
-        <w:tabs>
-          <w:tab w:val="num" w:pos="0"/>
-        </w:tabs>
-        <w:ind w:left="1440" w:hanging="480"/>
-      </w:pPr>
-      <w:rPr>
-        <w:rFonts w:ascii="Symbol" w:hAnsi="Symbol" w:cs="Symbol" w:hint="default"/>
-      </w:rPr>
-    </w:lvl>
-    <w:lvl w:ilvl="2">
-      <w:start w:val="0"/>
-      <w:numFmt w:val="bullet"/>
-      <w:lvlText w:val=""/>
-      <w:lvlJc w:val="left"/>
-      <w:pPr>
-        <w:tabs>
-          <w:tab w:val="num" w:pos="0"/>
-        </w:tabs>
-        <w:ind w:left="2160" w:hanging="480"/>
-      </w:pPr>
-      <w:rPr>
-        <w:rFonts w:ascii="Symbol" w:hAnsi="Symbol" w:cs="Symbol" w:hint="default"/>
-      </w:rPr>
-    </w:lvl>
-    <w:lvl w:ilvl="3">
-      <w:start w:val="0"/>
-      <w:numFmt w:val="bullet"/>
-      <w:lvlText w:val=""/>
-      <w:lvlJc w:val="left"/>
-      <w:pPr>
-        <w:tabs>
-          <w:tab w:val="num" w:pos="0"/>
-        </w:tabs>
-        <w:ind w:left="2880" w:hanging="480"/>
-      </w:pPr>
-      <w:rPr>
-        <w:rFonts w:ascii="Symbol" w:hAnsi="Symbol" w:cs="Symbol" w:hint="default"/>
-      </w:rPr>
-    </w:lvl>
-    <w:lvl w:ilvl="4">
-      <w:start w:val="0"/>
-      <w:numFmt w:val="bullet"/>
-      <w:lvlText w:val=""/>
-      <w:lvlJc w:val="left"/>
-      <w:pPr>
-        <w:tabs>
-          <w:tab w:val="num" w:pos="0"/>
-        </w:tabs>
-        <w:ind w:left="3600" w:hanging="480"/>
-      </w:pPr>
-      <w:rPr>
-        <w:rFonts w:ascii="Symbol" w:hAnsi="Symbol" w:cs="Symbol" w:hint="default"/>
-      </w:rPr>
-    </w:lvl>
-    <w:lvl w:ilvl="5">
-      <w:start w:val="0"/>
-      <w:numFmt w:val="bullet"/>
-      <w:lvlText w:val=""/>
-      <w:lvlJc w:val="left"/>
-      <w:pPr>
-        <w:tabs>
-          <w:tab w:val="num" w:pos="0"/>
-        </w:tabs>
-        <w:ind w:left="4320" w:hanging="480"/>
-      </w:pPr>
-      <w:rPr>
-        <w:rFonts w:ascii="Symbol" w:hAnsi="Symbol" w:cs="Symbol" w:hint="default"/>
-      </w:rPr>
-    </w:lvl>
-    <w:lvl w:ilvl="6">
-      <w:start w:val="0"/>
-      <w:numFmt w:val="bullet"/>
-      <w:lvlText w:val=""/>
-      <w:lvlJc w:val="left"/>
-      <w:pPr>
-        <w:tabs>
-          <w:tab w:val="num" w:pos="0"/>
-        </w:tabs>
-        <w:ind w:left="5040" w:hanging="480"/>
-      </w:pPr>
-      <w:rPr>
-        <w:rFonts w:ascii="Symbol" w:hAnsi="Symbol" w:cs="Symbol" w:hint="default"/>
-      </w:rPr>
-    </w:lvl>
-    <w:lvl w:ilvl="7">
-      <w:start w:val="0"/>
-      <w:numFmt w:val="bullet"/>
-      <w:lvlText w:val=""/>
-      <w:lvlJc w:val="left"/>
-      <w:pPr>
-        <w:tabs>
-          <w:tab w:val="num" w:pos="0"/>
-        </w:tabs>
-        <w:ind w:left="5760" w:hanging="480"/>
-      </w:pPr>
-      <w:rPr>
-        <w:rFonts w:ascii="Symbol" w:hAnsi="Symbol" w:cs="Symbol" w:hint="default"/>
-      </w:rPr>
-    </w:lvl>
-    <w:lvl w:ilvl="8">
-      <w:start w:val="0"/>
-      <w:numFmt w:val="bullet"/>
-      <w:lvlText w:val=""/>
-      <w:lvlJc w:val="left"/>
-      <w:pPr>
-        <w:tabs>
-          <w:tab w:val="num" w:pos="0"/>
-        </w:tabs>
-        <w:ind w:left="6480" w:hanging="480"/>
-      </w:pPr>
-      <w:rPr>
-        <w:rFonts w:ascii="Symbol" w:hAnsi="Symbol" w:cs="Symbol" w:hint="default"/>
-      </w:rPr>
-    </w:lvl>
-  </w:abstractNum>
-  <w:abstractNum w:abstractNumId="11">
-    <w:lvl w:ilvl="0">
       <w:numFmt w:val="bullet"/>
       <w:lvlText w:val=""/>
       <w:lvlJc w:val="left"/>
@@ -5152,54 +4268,24 @@
     <w:abstractNumId w:val="4"/>
   </w:num>
   <w:num w:numId="5">
-    <w:abstractNumId w:val="5"/>
-  </w:num>
-  <w:num w:numId="6">
-    <w:abstractNumId w:val="6"/>
-  </w:num>
-  <w:num w:numId="7">
-    <w:abstractNumId w:val="7"/>
-  </w:num>
-  <w:num w:numId="8">
-    <w:abstractNumId w:val="8"/>
-  </w:num>
-  <w:num w:numId="9">
-    <w:abstractNumId w:val="9"/>
-  </w:num>
-  <w:num w:numId="10">
-    <w:abstractNumId w:val="10"/>
-  </w:num>
-  <w:num w:numId="11">
-    <w:abstractNumId w:val="11"/>
-  </w:num>
-  <w:num w:numId="12">
     <w:abstractNumId w:val="3"/>
     <w:lvlOverride w:ilvl="0">
       <w:startOverride w:val="1"/>
     </w:lvlOverride>
   </w:num>
-  <w:num w:numId="13">
-    <w:abstractNumId w:val="3"/>
-  </w:num>
-  <w:num w:numId="14">
-    <w:abstractNumId w:val="3"/>
-  </w:num>
-  <w:num w:numId="15">
-    <w:abstractNumId w:val="3"/>
-  </w:num>
-  <w:num w:numId="16">
+  <w:num w:numId="6">
     <w:abstractNumId w:val="2"/>
   </w:num>
-  <w:num w:numId="17">
+  <w:num w:numId="7">
     <w:abstractNumId w:val="2"/>
   </w:num>
-  <w:num w:numId="18">
+  <w:num w:numId="8">
     <w:abstractNumId w:val="2"/>
   </w:num>
-  <w:num w:numId="19">
+  <w:num w:numId="9">
     <w:abstractNumId w:val="2"/>
   </w:num>
-  <w:num w:numId="20">
+  <w:num w:numId="10">
     <w:abstractNumId w:val="2"/>
   </w:num>
 </w:numbering>

</xml_diff>